<commit_message>
Make Job Titles Consistent In Capitalisation In Job Descriptions
</commit_message>
<xml_diff>
--- a/CV_VLAD_TANASESCU_v4.7.5.DOCX
+++ b/CV_VLAD_TANASESCU_v4.7.5.DOCX
@@ -1486,14 +1486,12 @@
           <w:rFonts w:ascii="Ubuntu Light" w:hAnsi="Ubuntu Light"/>
         </w:rPr>
       </w:pPr>
-      <w:proofErr w:type="spellStart"/>
       <w:r>
         <w:rPr>
           <w:rFonts w:ascii="Ubuntu Light" w:hAnsi="Ubuntu Light"/>
         </w:rPr>
         <w:t>Fincore</w:t>
       </w:r>
-      <w:proofErr w:type="spellEnd"/>
     </w:p>
     <w:p>
       <w:pPr>
@@ -1544,7 +1542,7 @@
         <w:rPr>
           <w:rFonts w:ascii="Ubuntu Light" w:hAnsi="Ubuntu Light"/>
         </w:rPr>
-        <w:t>o</w:t>
+        <w:t>O</w:t>
       </w:r>
       <w:r>
         <w:rPr>
@@ -1586,16 +1584,62 @@
         <w:rPr>
           <w:rFonts w:ascii="Ubuntu Light" w:hAnsi="Ubuntu Light"/>
         </w:rPr>
+        <w:t xml:space="preserve"> Fincore</w:t>
+      </w:r>
+      <w:r>
+        <w:rPr>
+          <w:rFonts w:ascii="Ubuntu Light" w:hAnsi="Ubuntu Light"/>
+        </w:rPr>
+        <w:t>,</w:t>
+      </w:r>
+      <w:r>
+        <w:rPr>
+          <w:rFonts w:ascii="Ubuntu Light" w:hAnsi="Ubuntu Light"/>
+        </w:rPr>
+        <w:t xml:space="preserve"> I </w:t>
+      </w:r>
+      <w:r>
+        <w:rPr>
+          <w:rFonts w:ascii="Ubuntu Light" w:hAnsi="Ubuntu Light"/>
+        </w:rPr>
+        <w:t>am responsible for the quality</w:t>
+      </w:r>
+      <w:r>
+        <w:rPr>
+          <w:rFonts w:ascii="Ubuntu Light" w:hAnsi="Ubuntu Light"/>
+        </w:rPr>
         <w:t xml:space="preserve"> </w:t>
       </w:r>
-      <w:proofErr w:type="spellStart"/>
-      <w:r>
-        <w:rPr>
-          <w:rFonts w:ascii="Ubuntu Light" w:hAnsi="Ubuntu Light"/>
-        </w:rPr>
-        <w:t>Fincore</w:t>
-      </w:r>
-      <w:proofErr w:type="spellEnd"/>
+      <w:r>
+        <w:rPr>
+          <w:rFonts w:ascii="Ubuntu Light" w:hAnsi="Ubuntu Light"/>
+        </w:rPr>
+        <w:t xml:space="preserve">of the </w:t>
+      </w:r>
+      <w:r>
+        <w:rPr>
+          <w:rFonts w:ascii="Ubuntu Light" w:hAnsi="Ubuntu Light"/>
+        </w:rPr>
+        <w:t>company’s product portfolio</w:t>
+      </w:r>
+      <w:r>
+        <w:rPr>
+          <w:rFonts w:ascii="Ubuntu Light" w:hAnsi="Ubuntu Light"/>
+        </w:rPr>
+        <w:t xml:space="preserve">, </w:t>
+      </w:r>
+      <w:r>
+        <w:rPr>
+          <w:rFonts w:ascii="Ubuntu Light" w:hAnsi="Ubuntu Light"/>
+        </w:rPr>
+        <w:t xml:space="preserve">which </w:t>
+      </w:r>
+      <w:r>
+        <w:rPr>
+          <w:rFonts w:ascii="Ubuntu Light" w:hAnsi="Ubuntu Light"/>
+        </w:rPr>
+        <w:t>is composed of multiple complex software systems</w:t>
+      </w:r>
       <w:r>
         <w:rPr>
           <w:rFonts w:ascii="Ubuntu Light" w:hAnsi="Ubuntu Light"/>
@@ -1606,31 +1650,165 @@
         <w:rPr>
           <w:rFonts w:ascii="Ubuntu Light" w:hAnsi="Ubuntu Light"/>
         </w:rPr>
-        <w:t xml:space="preserve"> I </w:t>
-      </w:r>
-      <w:r>
-        <w:rPr>
-          <w:rFonts w:ascii="Ubuntu Light" w:hAnsi="Ubuntu Light"/>
-        </w:rPr>
-        <w:t>am responsible for the quality</w:t>
-      </w:r>
-      <w:r>
-        <w:rPr>
-          <w:rFonts w:ascii="Ubuntu Light" w:hAnsi="Ubuntu Light"/>
-        </w:rPr>
         <w:t xml:space="preserve"> </w:t>
       </w:r>
       <w:r>
         <w:rPr>
           <w:rFonts w:ascii="Ubuntu Light" w:hAnsi="Ubuntu Light"/>
         </w:rPr>
-        <w:t xml:space="preserve">of the </w:t>
-      </w:r>
-      <w:r>
-        <w:rPr>
-          <w:rFonts w:ascii="Ubuntu Light" w:hAnsi="Ubuntu Light"/>
-        </w:rPr>
-        <w:t>company’s product portfolio</w:t>
+        <w:t xml:space="preserve">each of which </w:t>
+      </w:r>
+      <w:r>
+        <w:rPr>
+          <w:rFonts w:ascii="Ubuntu Light" w:hAnsi="Ubuntu Light"/>
+        </w:rPr>
+        <w:t xml:space="preserve">require </w:t>
+      </w:r>
+      <w:r>
+        <w:rPr>
+          <w:rFonts w:ascii="Ubuntu Light" w:hAnsi="Ubuntu Light"/>
+        </w:rPr>
+        <w:t xml:space="preserve">the employment of </w:t>
+      </w:r>
+      <w:r>
+        <w:rPr>
+          <w:rFonts w:ascii="Ubuntu Light" w:hAnsi="Ubuntu Light"/>
+        </w:rPr>
+        <w:t>individually unique test strategies and tooling.</w:t>
+      </w:r>
+      <w:r>
+        <w:rPr>
+          <w:rFonts w:ascii="Ubuntu Light" w:hAnsi="Ubuntu Light"/>
+        </w:rPr>
+        <w:t xml:space="preserve"> </w:t>
+      </w:r>
+      <w:r>
+        <w:rPr>
+          <w:rFonts w:ascii="Ubuntu Light" w:hAnsi="Ubuntu Light"/>
+        </w:rPr>
+        <w:t xml:space="preserve">The </w:t>
+      </w:r>
+      <w:r>
+        <w:rPr>
+          <w:rFonts w:ascii="Ubuntu Light" w:hAnsi="Ubuntu Light"/>
+        </w:rPr>
+        <w:t xml:space="preserve">products </w:t>
+      </w:r>
+      <w:r>
+        <w:rPr>
+          <w:rFonts w:ascii="Ubuntu Light" w:hAnsi="Ubuntu Light"/>
+        </w:rPr>
+        <w:t xml:space="preserve">the quality of which I manage </w:t>
+      </w:r>
+      <w:r>
+        <w:rPr>
+          <w:rFonts w:ascii="Ubuntu Light" w:hAnsi="Ubuntu Light"/>
+        </w:rPr>
+        <w:t>range from big data processors</w:t>
+      </w:r>
+      <w:r>
+        <w:rPr>
+          <w:rFonts w:ascii="Ubuntu Light" w:hAnsi="Ubuntu Light"/>
+        </w:rPr>
+        <w:t xml:space="preserve"> to case management systems, and are operating in </w:t>
+      </w:r>
+      <w:r>
+        <w:rPr>
+          <w:rFonts w:ascii="Ubuntu Light" w:hAnsi="Ubuntu Light"/>
+        </w:rPr>
+        <w:t>sectors</w:t>
+      </w:r>
+      <w:r>
+        <w:rPr>
+          <w:rFonts w:ascii="Ubuntu Light" w:hAnsi="Ubuntu Light"/>
+        </w:rPr>
+        <w:t xml:space="preserve"> </w:t>
+      </w:r>
+      <w:r>
+        <w:rPr>
+          <w:rFonts w:ascii="Ubuntu Light" w:hAnsi="Ubuntu Light"/>
+        </w:rPr>
+        <w:t>such as finance, health, or aerospace</w:t>
+      </w:r>
+      <w:r>
+        <w:rPr>
+          <w:rFonts w:ascii="Ubuntu Light" w:hAnsi="Ubuntu Light"/>
+        </w:rPr>
+        <w:t>.</w:t>
+      </w:r>
+    </w:p>
+    <w:p>
+      <w:pPr>
+        <w:rPr>
+          <w:rFonts w:ascii="Ubuntu Light" w:hAnsi="Ubuntu Light"/>
+        </w:rPr>
+      </w:pPr>
+    </w:p>
+    <w:p>
+      <w:pPr>
+        <w:rPr>
+          <w:rFonts w:ascii="Ubuntu Light" w:hAnsi="Ubuntu Light"/>
+        </w:rPr>
+      </w:pPr>
+      <w:r>
+        <w:rPr>
+          <w:rFonts w:ascii="Ubuntu Light" w:hAnsi="Ubuntu Light"/>
+        </w:rPr>
+        <w:t xml:space="preserve">It is critical to achieve the highest degree of quality </w:t>
+      </w:r>
+      <w:r>
+        <w:rPr>
+          <w:rFonts w:ascii="Ubuntu Light" w:hAnsi="Ubuntu Light"/>
+        </w:rPr>
+        <w:t xml:space="preserve">across the board, as </w:t>
+      </w:r>
+      <w:r>
+        <w:rPr>
+          <w:rFonts w:ascii="Ubuntu Light" w:hAnsi="Ubuntu Light"/>
+        </w:rPr>
+        <w:t xml:space="preserve">our </w:t>
+      </w:r>
+      <w:r>
+        <w:rPr>
+          <w:rFonts w:ascii="Ubuntu Light" w:hAnsi="Ubuntu Light"/>
+        </w:rPr>
+        <w:t xml:space="preserve">products are being employed by </w:t>
+      </w:r>
+      <w:r>
+        <w:rPr>
+          <w:rFonts w:ascii="Ubuntu Light" w:hAnsi="Ubuntu Light"/>
+        </w:rPr>
+        <w:t xml:space="preserve">divisions of the UK </w:t>
+      </w:r>
+      <w:r>
+        <w:rPr>
+          <w:rFonts w:ascii="Ubuntu Light" w:hAnsi="Ubuntu Light"/>
+        </w:rPr>
+        <w:t>government</w:t>
+      </w:r>
+      <w:r>
+        <w:rPr>
+          <w:rFonts w:ascii="Ubuntu Light" w:hAnsi="Ubuntu Light"/>
+        </w:rPr>
+        <w:t xml:space="preserve"> </w:t>
+      </w:r>
+      <w:r>
+        <w:rPr>
+          <w:rFonts w:ascii="Ubuntu Light" w:hAnsi="Ubuntu Light"/>
+        </w:rPr>
+        <w:t xml:space="preserve">and </w:t>
+      </w:r>
+      <w:r>
+        <w:rPr>
+          <w:rFonts w:ascii="Ubuntu Light" w:hAnsi="Ubuntu Light"/>
+        </w:rPr>
+        <w:t xml:space="preserve">by </w:t>
+      </w:r>
+      <w:r>
+        <w:rPr>
+          <w:rFonts w:ascii="Ubuntu Light" w:hAnsi="Ubuntu Light"/>
+        </w:rPr>
+        <w:t>large financial institutions such as the European Central Bank</w:t>
       </w:r>
       <w:r>
         <w:rPr>
@@ -1642,13 +1820,45 @@
         <w:rPr>
           <w:rFonts w:ascii="Ubuntu Light" w:hAnsi="Ubuntu Light"/>
         </w:rPr>
-        <w:t xml:space="preserve">which </w:t>
-      </w:r>
-      <w:r>
-        <w:rPr>
-          <w:rFonts w:ascii="Ubuntu Light" w:hAnsi="Ubuntu Light"/>
-        </w:rPr>
-        <w:t>is composed of multiple complex software systems</w:t>
+        <w:t>hence,</w:t>
+      </w:r>
+      <w:r>
+        <w:rPr>
+          <w:rFonts w:ascii="Ubuntu Light" w:hAnsi="Ubuntu Light"/>
+        </w:rPr>
+        <w:t xml:space="preserve"> I am also responsible for thorough analysis of every deliverable to be deployed to live systems.</w:t>
+      </w:r>
+    </w:p>
+    <w:p>
+      <w:pPr>
+        <w:rPr>
+          <w:rFonts w:ascii="Ubuntu Light" w:hAnsi="Ubuntu Light"/>
+        </w:rPr>
+      </w:pPr>
+    </w:p>
+    <w:p>
+      <w:pPr>
+        <w:rPr>
+          <w:rFonts w:ascii="Ubuntu Light" w:hAnsi="Ubuntu Light"/>
+        </w:rPr>
+      </w:pPr>
+      <w:r>
+        <w:rPr>
+          <w:rFonts w:ascii="Ubuntu Light" w:hAnsi="Ubuntu Light"/>
+        </w:rPr>
+        <w:t xml:space="preserve">As part of the quality assurance </w:t>
+      </w:r>
+      <w:r>
+        <w:rPr>
+          <w:rFonts w:ascii="Ubuntu Light" w:hAnsi="Ubuntu Light"/>
+        </w:rPr>
+        <w:t>activities</w:t>
+      </w:r>
+      <w:r>
+        <w:rPr>
+          <w:rFonts w:ascii="Ubuntu Light" w:hAnsi="Ubuntu Light"/>
+        </w:rPr>
+        <w:t>, which I own</w:t>
       </w:r>
       <w:r>
         <w:rPr>
@@ -1660,85 +1870,155 @@
         <w:rPr>
           <w:rFonts w:ascii="Ubuntu Light" w:hAnsi="Ubuntu Light"/>
         </w:rPr>
+        <w:t xml:space="preserve"> I write and update test strategies, test plans, </w:t>
+      </w:r>
+      <w:r>
+        <w:rPr>
+          <w:rFonts w:ascii="Ubuntu Light" w:hAnsi="Ubuntu Light"/>
+        </w:rPr>
+        <w:t xml:space="preserve">test automation architecture diagrams, </w:t>
+      </w:r>
+      <w:r>
+        <w:rPr>
+          <w:rFonts w:ascii="Ubuntu Light" w:hAnsi="Ubuntu Light"/>
+        </w:rPr>
+        <w:t xml:space="preserve">and other such testware, while also implementing processes that embed quality </w:t>
+      </w:r>
+      <w:r>
+        <w:rPr>
+          <w:rFonts w:ascii="Ubuntu Light" w:hAnsi="Ubuntu Light"/>
+        </w:rPr>
+        <w:t xml:space="preserve">and reliability </w:t>
+      </w:r>
+      <w:r>
+        <w:rPr>
+          <w:rFonts w:ascii="Ubuntu Light" w:hAnsi="Ubuntu Light"/>
+        </w:rPr>
+        <w:t xml:space="preserve">into our </w:t>
+      </w:r>
+      <w:r>
+        <w:rPr>
+          <w:rFonts w:ascii="Ubuntu Light" w:hAnsi="Ubuntu Light"/>
+        </w:rPr>
+        <w:t xml:space="preserve">internal </w:t>
+      </w:r>
+      <w:r>
+        <w:rPr>
+          <w:rFonts w:ascii="Ubuntu Light" w:hAnsi="Ubuntu Light"/>
+        </w:rPr>
+        <w:t>streams of work.</w:t>
+      </w:r>
+    </w:p>
+    <w:p>
+      <w:pPr>
+        <w:rPr>
+          <w:rFonts w:ascii="Ubuntu Light" w:hAnsi="Ubuntu Light"/>
+        </w:rPr>
+      </w:pPr>
+    </w:p>
+    <w:p>
+      <w:pPr>
+        <w:rPr>
+          <w:rFonts w:ascii="Ubuntu Light" w:hAnsi="Ubuntu Light"/>
+        </w:rPr>
+      </w:pPr>
+      <w:r>
+        <w:rPr>
+          <w:rFonts w:ascii="Ubuntu Light" w:hAnsi="Ubuntu Light"/>
+        </w:rPr>
+        <w:t xml:space="preserve">To complement quality assurance, as part of the quality control component of the quality management </w:t>
+      </w:r>
+      <w:r>
+        <w:rPr>
+          <w:rFonts w:ascii="Ubuntu Light" w:hAnsi="Ubuntu Light"/>
+        </w:rPr>
+        <w:t>process</w:t>
+      </w:r>
+      <w:r>
+        <w:rPr>
+          <w:rFonts w:ascii="Ubuntu Light" w:hAnsi="Ubuntu Light"/>
+        </w:rPr>
+        <w:t xml:space="preserve">, I </w:t>
+      </w:r>
+      <w:r>
+        <w:rPr>
+          <w:rFonts w:ascii="Ubuntu Light" w:hAnsi="Ubuntu Light"/>
+        </w:rPr>
+        <w:t>enable</w:t>
+      </w:r>
+      <w:r>
+        <w:rPr>
+          <w:rFonts w:ascii="Ubuntu Light" w:hAnsi="Ubuntu Light"/>
+        </w:rPr>
+        <w:t xml:space="preserve"> and mentor four teams which run both manual and automated testing across our suite of products. The automated testing is performed in frameworks that I have architected and built from the ground up, and which target all layers of our products, efficiently and reliably executing UI, API, and ETL/ELT test runs</w:t>
+      </w:r>
+      <w:r>
+        <w:rPr>
+          <w:rFonts w:ascii="Ubuntu Light" w:hAnsi="Ubuntu Light"/>
+        </w:rPr>
+        <w:t xml:space="preserve"> triggered by our CI/CD pipelines.</w:t>
+      </w:r>
+    </w:p>
+    <w:p>
+      <w:pPr>
+        <w:rPr>
+          <w:rFonts w:ascii="Ubuntu Light" w:hAnsi="Ubuntu Light"/>
+        </w:rPr>
+      </w:pPr>
+    </w:p>
+    <w:p>
+      <w:pPr>
+        <w:rPr>
+          <w:rFonts w:ascii="Ubuntu Light" w:hAnsi="Ubuntu Light"/>
+        </w:rPr>
+      </w:pPr>
+      <w:r>
+        <w:rPr>
+          <w:rFonts w:ascii="Ubuntu Light" w:hAnsi="Ubuntu Light"/>
+        </w:rPr>
+        <w:t>Lastly, due to the sensitive nature of my work, I have security clearance</w:t>
+      </w:r>
+      <w:r>
+        <w:rPr>
+          <w:rFonts w:ascii="Ubuntu Light" w:hAnsi="Ubuntu Light"/>
+        </w:rPr>
         <w:t xml:space="preserve"> </w:t>
       </w:r>
       <w:r>
         <w:rPr>
           <w:rFonts w:ascii="Ubuntu Light" w:hAnsi="Ubuntu Light"/>
         </w:rPr>
-        <w:t xml:space="preserve">each of which </w:t>
-      </w:r>
-      <w:r>
-        <w:rPr>
-          <w:rFonts w:ascii="Ubuntu Light" w:hAnsi="Ubuntu Light"/>
-        </w:rPr>
-        <w:t xml:space="preserve">require </w:t>
-      </w:r>
-      <w:r>
-        <w:rPr>
-          <w:rFonts w:ascii="Ubuntu Light" w:hAnsi="Ubuntu Light"/>
-        </w:rPr>
-        <w:t xml:space="preserve">the employment of </w:t>
-      </w:r>
-      <w:r>
-        <w:rPr>
-          <w:rFonts w:ascii="Ubuntu Light" w:hAnsi="Ubuntu Light"/>
-        </w:rPr>
-        <w:t>individually unique test strategies and tooling.</w:t>
-      </w:r>
-      <w:r>
-        <w:rPr>
-          <w:rFonts w:ascii="Ubuntu Light" w:hAnsi="Ubuntu Light"/>
-        </w:rPr>
-        <w:t xml:space="preserve"> </w:t>
-      </w:r>
-      <w:r>
-        <w:rPr>
-          <w:rFonts w:ascii="Ubuntu Light" w:hAnsi="Ubuntu Light"/>
-        </w:rPr>
-        <w:t xml:space="preserve">The </w:t>
-      </w:r>
-      <w:r>
-        <w:rPr>
-          <w:rFonts w:ascii="Ubuntu Light" w:hAnsi="Ubuntu Light"/>
-        </w:rPr>
-        <w:t xml:space="preserve">products </w:t>
-      </w:r>
-      <w:r>
-        <w:rPr>
-          <w:rFonts w:ascii="Ubuntu Light" w:hAnsi="Ubuntu Light"/>
-        </w:rPr>
-        <w:t xml:space="preserve">the quality of which I manage </w:t>
-      </w:r>
-      <w:r>
-        <w:rPr>
-          <w:rFonts w:ascii="Ubuntu Light" w:hAnsi="Ubuntu Light"/>
-        </w:rPr>
-        <w:t>range from big data processors</w:t>
-      </w:r>
-      <w:r>
-        <w:rPr>
-          <w:rFonts w:ascii="Ubuntu Light" w:hAnsi="Ubuntu Light"/>
-        </w:rPr>
-        <w:t xml:space="preserve"> to case management systems, and are operating in </w:t>
-      </w:r>
-      <w:r>
-        <w:rPr>
-          <w:rFonts w:ascii="Ubuntu Light" w:hAnsi="Ubuntu Light"/>
-        </w:rPr>
-        <w:t>sectors</w:t>
-      </w:r>
-      <w:r>
-        <w:rPr>
-          <w:rFonts w:ascii="Ubuntu Light" w:hAnsi="Ubuntu Light"/>
-        </w:rPr>
-        <w:t xml:space="preserve"> </w:t>
-      </w:r>
-      <w:r>
-        <w:rPr>
-          <w:rFonts w:ascii="Ubuntu Light" w:hAnsi="Ubuntu Light"/>
-        </w:rPr>
-        <w:t>such as finance, health, or aerospace</w:t>
+        <w:t>granted by the UK government, which allows me f</w:t>
+      </w:r>
+      <w:r>
+        <w:rPr>
+          <w:rFonts w:ascii="Ubuntu Light" w:hAnsi="Ubuntu Light"/>
+        </w:rPr>
+        <w:t xml:space="preserve">requent uncontrolled access to assets classified up to </w:t>
+      </w:r>
+      <w:r>
+        <w:rPr>
+          <w:rFonts w:ascii="Ubuntu Light" w:hAnsi="Ubuntu Light"/>
+        </w:rPr>
+        <w:t xml:space="preserve">secret </w:t>
+      </w:r>
+      <w:r>
+        <w:rPr>
+          <w:rFonts w:ascii="Ubuntu Light" w:hAnsi="Ubuntu Light"/>
+        </w:rPr>
+        <w:t xml:space="preserve">and occasional supervised access to </w:t>
+      </w:r>
+      <w:r>
+        <w:rPr>
+          <w:rFonts w:ascii="Ubuntu Light" w:hAnsi="Ubuntu Light"/>
+        </w:rPr>
+        <w:t xml:space="preserve">assets classified </w:t>
+      </w:r>
+      <w:r>
+        <w:rPr>
+          <w:rFonts w:ascii="Ubuntu Light" w:hAnsi="Ubuntu Light"/>
+        </w:rPr>
+        <w:t>top secret</w:t>
       </w:r>
       <w:r>
         <w:rPr>
@@ -1760,296 +2040,6 @@
           <w:rFonts w:ascii="Ubuntu Light" w:hAnsi="Ubuntu Light"/>
         </w:rPr>
       </w:pPr>
-      <w:r>
-        <w:rPr>
-          <w:rFonts w:ascii="Ubuntu Light" w:hAnsi="Ubuntu Light"/>
-        </w:rPr>
-        <w:t xml:space="preserve">It is critical to achieve the highest degree of quality </w:t>
-      </w:r>
-      <w:r>
-        <w:rPr>
-          <w:rFonts w:ascii="Ubuntu Light" w:hAnsi="Ubuntu Light"/>
-        </w:rPr>
-        <w:t xml:space="preserve">across the board, as </w:t>
-      </w:r>
-      <w:r>
-        <w:rPr>
-          <w:rFonts w:ascii="Ubuntu Light" w:hAnsi="Ubuntu Light"/>
-        </w:rPr>
-        <w:t xml:space="preserve">our </w:t>
-      </w:r>
-      <w:r>
-        <w:rPr>
-          <w:rFonts w:ascii="Ubuntu Light" w:hAnsi="Ubuntu Light"/>
-        </w:rPr>
-        <w:t xml:space="preserve">products are being employed by </w:t>
-      </w:r>
-      <w:r>
-        <w:rPr>
-          <w:rFonts w:ascii="Ubuntu Light" w:hAnsi="Ubuntu Light"/>
-        </w:rPr>
-        <w:t xml:space="preserve">divisions of the UK </w:t>
-      </w:r>
-      <w:r>
-        <w:rPr>
-          <w:rFonts w:ascii="Ubuntu Light" w:hAnsi="Ubuntu Light"/>
-        </w:rPr>
-        <w:t>government</w:t>
-      </w:r>
-      <w:r>
-        <w:rPr>
-          <w:rFonts w:ascii="Ubuntu Light" w:hAnsi="Ubuntu Light"/>
-        </w:rPr>
-        <w:t xml:space="preserve"> </w:t>
-      </w:r>
-      <w:r>
-        <w:rPr>
-          <w:rFonts w:ascii="Ubuntu Light" w:hAnsi="Ubuntu Light"/>
-        </w:rPr>
-        <w:t xml:space="preserve">and </w:t>
-      </w:r>
-      <w:r>
-        <w:rPr>
-          <w:rFonts w:ascii="Ubuntu Light" w:hAnsi="Ubuntu Light"/>
-        </w:rPr>
-        <w:t xml:space="preserve">by </w:t>
-      </w:r>
-      <w:r>
-        <w:rPr>
-          <w:rFonts w:ascii="Ubuntu Light" w:hAnsi="Ubuntu Light"/>
-        </w:rPr>
-        <w:t>large financial institutions such as the European Central Bank</w:t>
-      </w:r>
-      <w:r>
-        <w:rPr>
-          <w:rFonts w:ascii="Ubuntu Light" w:hAnsi="Ubuntu Light"/>
-        </w:rPr>
-        <w:t xml:space="preserve">, </w:t>
-      </w:r>
-      <w:r>
-        <w:rPr>
-          <w:rFonts w:ascii="Ubuntu Light" w:hAnsi="Ubuntu Light"/>
-        </w:rPr>
-        <w:t>hence,</w:t>
-      </w:r>
-      <w:r>
-        <w:rPr>
-          <w:rFonts w:ascii="Ubuntu Light" w:hAnsi="Ubuntu Light"/>
-        </w:rPr>
-        <w:t xml:space="preserve"> I am also responsible for thorough analysis of every deliverable to be deployed to live systems.</w:t>
-      </w:r>
-    </w:p>
-    <w:p>
-      <w:pPr>
-        <w:rPr>
-          <w:rFonts w:ascii="Ubuntu Light" w:hAnsi="Ubuntu Light"/>
-        </w:rPr>
-      </w:pPr>
-    </w:p>
-    <w:p>
-      <w:pPr>
-        <w:rPr>
-          <w:rFonts w:ascii="Ubuntu Light" w:hAnsi="Ubuntu Light"/>
-        </w:rPr>
-      </w:pPr>
-      <w:r>
-        <w:rPr>
-          <w:rFonts w:ascii="Ubuntu Light" w:hAnsi="Ubuntu Light"/>
-        </w:rPr>
-        <w:t xml:space="preserve">As part of the quality assurance </w:t>
-      </w:r>
-      <w:r>
-        <w:rPr>
-          <w:rFonts w:ascii="Ubuntu Light" w:hAnsi="Ubuntu Light"/>
-        </w:rPr>
-        <w:t>activities</w:t>
-      </w:r>
-      <w:r>
-        <w:rPr>
-          <w:rFonts w:ascii="Ubuntu Light" w:hAnsi="Ubuntu Light"/>
-        </w:rPr>
-        <w:t>, which I own</w:t>
-      </w:r>
-      <w:r>
-        <w:rPr>
-          <w:rFonts w:ascii="Ubuntu Light" w:hAnsi="Ubuntu Light"/>
-        </w:rPr>
-        <w:t>,</w:t>
-      </w:r>
-      <w:r>
-        <w:rPr>
-          <w:rFonts w:ascii="Ubuntu Light" w:hAnsi="Ubuntu Light"/>
-        </w:rPr>
-        <w:t xml:space="preserve"> I write and update test strategies, test plans, </w:t>
-      </w:r>
-      <w:r>
-        <w:rPr>
-          <w:rFonts w:ascii="Ubuntu Light" w:hAnsi="Ubuntu Light"/>
-        </w:rPr>
-        <w:t xml:space="preserve">test automation architecture diagrams, </w:t>
-      </w:r>
-      <w:r>
-        <w:rPr>
-          <w:rFonts w:ascii="Ubuntu Light" w:hAnsi="Ubuntu Light"/>
-        </w:rPr>
-        <w:t xml:space="preserve">and other such testware, while also implementing processes that embed quality </w:t>
-      </w:r>
-      <w:r>
-        <w:rPr>
-          <w:rFonts w:ascii="Ubuntu Light" w:hAnsi="Ubuntu Light"/>
-        </w:rPr>
-        <w:t xml:space="preserve">and reliability </w:t>
-      </w:r>
-      <w:r>
-        <w:rPr>
-          <w:rFonts w:ascii="Ubuntu Light" w:hAnsi="Ubuntu Light"/>
-        </w:rPr>
-        <w:t xml:space="preserve">into our </w:t>
-      </w:r>
-      <w:r>
-        <w:rPr>
-          <w:rFonts w:ascii="Ubuntu Light" w:hAnsi="Ubuntu Light"/>
-        </w:rPr>
-        <w:t xml:space="preserve">internal </w:t>
-      </w:r>
-      <w:r>
-        <w:rPr>
-          <w:rFonts w:ascii="Ubuntu Light" w:hAnsi="Ubuntu Light"/>
-        </w:rPr>
-        <w:t>streams of work.</w:t>
-      </w:r>
-    </w:p>
-    <w:p>
-      <w:pPr>
-        <w:rPr>
-          <w:rFonts w:ascii="Ubuntu Light" w:hAnsi="Ubuntu Light"/>
-        </w:rPr>
-      </w:pPr>
-    </w:p>
-    <w:p>
-      <w:pPr>
-        <w:rPr>
-          <w:rFonts w:ascii="Ubuntu Light" w:hAnsi="Ubuntu Light"/>
-        </w:rPr>
-      </w:pPr>
-      <w:r>
-        <w:rPr>
-          <w:rFonts w:ascii="Ubuntu Light" w:hAnsi="Ubuntu Light"/>
-        </w:rPr>
-        <w:t xml:space="preserve">To complement quality assurance, as part of the quality control component of the quality management </w:t>
-      </w:r>
-      <w:r>
-        <w:rPr>
-          <w:rFonts w:ascii="Ubuntu Light" w:hAnsi="Ubuntu Light"/>
-        </w:rPr>
-        <w:t>process</w:t>
-      </w:r>
-      <w:r>
-        <w:rPr>
-          <w:rFonts w:ascii="Ubuntu Light" w:hAnsi="Ubuntu Light"/>
-        </w:rPr>
-        <w:t xml:space="preserve">, I </w:t>
-      </w:r>
-      <w:r>
-        <w:rPr>
-          <w:rFonts w:ascii="Ubuntu Light" w:hAnsi="Ubuntu Light"/>
-        </w:rPr>
-        <w:t>enable</w:t>
-      </w:r>
-      <w:r>
-        <w:rPr>
-          <w:rFonts w:ascii="Ubuntu Light" w:hAnsi="Ubuntu Light"/>
-        </w:rPr>
-        <w:t xml:space="preserve"> and mentor four teams which run both manual and automated testing across our suite of products. The automated testing is performed in frameworks that I have architected and built from the ground up, and which target all layers of our products, efficiently and reliably executing UI, API, and ETL/ELT test runs</w:t>
-      </w:r>
-      <w:r>
-        <w:rPr>
-          <w:rFonts w:ascii="Ubuntu Light" w:hAnsi="Ubuntu Light"/>
-        </w:rPr>
-        <w:t xml:space="preserve"> triggered by our CI/CD pipelines.</w:t>
-      </w:r>
-    </w:p>
-    <w:p>
-      <w:pPr>
-        <w:rPr>
-          <w:rFonts w:ascii="Ubuntu Light" w:hAnsi="Ubuntu Light"/>
-        </w:rPr>
-      </w:pPr>
-    </w:p>
-    <w:p>
-      <w:pPr>
-        <w:rPr>
-          <w:rFonts w:ascii="Ubuntu Light" w:hAnsi="Ubuntu Light"/>
-        </w:rPr>
-      </w:pPr>
-      <w:r>
-        <w:rPr>
-          <w:rFonts w:ascii="Ubuntu Light" w:hAnsi="Ubuntu Light"/>
-        </w:rPr>
-        <w:t>Lastly, due to the sensitive nature of my work, I have security clearance</w:t>
-      </w:r>
-      <w:r>
-        <w:rPr>
-          <w:rFonts w:ascii="Ubuntu Light" w:hAnsi="Ubuntu Light"/>
-        </w:rPr>
-        <w:t xml:space="preserve"> </w:t>
-      </w:r>
-      <w:r>
-        <w:rPr>
-          <w:rFonts w:ascii="Ubuntu Light" w:hAnsi="Ubuntu Light"/>
-        </w:rPr>
-        <w:t>granted by the UK government, which allows me f</w:t>
-      </w:r>
-      <w:r>
-        <w:rPr>
-          <w:rFonts w:ascii="Ubuntu Light" w:hAnsi="Ubuntu Light"/>
-        </w:rPr>
-        <w:t xml:space="preserve">requent uncontrolled access to assets classified up to </w:t>
-      </w:r>
-      <w:r>
-        <w:rPr>
-          <w:rFonts w:ascii="Ubuntu Light" w:hAnsi="Ubuntu Light"/>
-        </w:rPr>
-        <w:t xml:space="preserve">secret </w:t>
-      </w:r>
-      <w:r>
-        <w:rPr>
-          <w:rFonts w:ascii="Ubuntu Light" w:hAnsi="Ubuntu Light"/>
-        </w:rPr>
-        <w:t xml:space="preserve">and occasional supervised access to </w:t>
-      </w:r>
-      <w:r>
-        <w:rPr>
-          <w:rFonts w:ascii="Ubuntu Light" w:hAnsi="Ubuntu Light"/>
-        </w:rPr>
-        <w:t xml:space="preserve">assets classified </w:t>
-      </w:r>
-      <w:r>
-        <w:rPr>
-          <w:rFonts w:ascii="Ubuntu Light" w:hAnsi="Ubuntu Light"/>
-        </w:rPr>
-        <w:t>top secret</w:t>
-      </w:r>
-      <w:r>
-        <w:rPr>
-          <w:rFonts w:ascii="Ubuntu Light" w:hAnsi="Ubuntu Light"/>
-        </w:rPr>
-        <w:t>.</w:t>
-      </w:r>
-    </w:p>
-    <w:p>
-      <w:pPr>
-        <w:rPr>
-          <w:rFonts w:ascii="Ubuntu Light" w:hAnsi="Ubuntu Light"/>
-        </w:rPr>
-      </w:pPr>
-    </w:p>
-    <w:p>
-      <w:pPr>
-        <w:rPr>
-          <w:rFonts w:ascii="Ubuntu Light" w:hAnsi="Ubuntu Light"/>
-        </w:rPr>
-      </w:pPr>
     </w:p>
     <w:p>
       <w:pPr>
@@ -2184,30 +2174,14 @@
           <w:rStyle w:val="background-details"/>
           <w:rFonts w:ascii="Ubuntu Light" w:hAnsi="Ubuntu Light"/>
         </w:rPr>
-        <w:t>o</w:t>
+        <w:t>O</w:t>
       </w:r>
       <w:r>
         <w:rPr>
           <w:rStyle w:val="background-details"/>
           <w:rFonts w:ascii="Ubuntu Light" w:hAnsi="Ubuntu Light"/>
         </w:rPr>
-        <w:t xml:space="preserve">f Quality Assurance at Medical Management Systems, I am responsible for the quality of </w:t>
-      </w:r>
-      <w:proofErr w:type="spellStart"/>
-      <w:r>
-        <w:rPr>
-          <w:rStyle w:val="background-details"/>
-          <w:rFonts w:ascii="Ubuntu Light" w:hAnsi="Ubuntu Light"/>
-        </w:rPr>
-        <w:t>meddbase</w:t>
-      </w:r>
-      <w:proofErr w:type="spellEnd"/>
-      <w:r>
-        <w:rPr>
-          <w:rStyle w:val="background-details"/>
-          <w:rFonts w:ascii="Ubuntu Light" w:hAnsi="Ubuntu Light"/>
-        </w:rPr>
-        <w:t>, a healthcare practice management solution that, as of 2020, spans across 15 million lines of code, holds 20 million patient records, has handled 900 million patient appointments, and has processed in excess of £1.5 billion’s worth of customer invoices.</w:t>
+        <w:t>f Quality Assurance at Medical Management Systems, I am responsible for the quality of meddbase, a healthcare practice management solution that, as of 2020, spans across 15 million lines of code, holds 20 million patient records, has handled 900 million patient appointments, and has processed in excess of £1.5 billion’s worth of customer invoices.</w:t>
       </w:r>
       <w:r>
         <w:rPr>
@@ -2253,23 +2227,7 @@
           <w:rStyle w:val="background-details"/>
           <w:rFonts w:ascii="Ubuntu Light" w:hAnsi="Ubuntu Light"/>
         </w:rPr>
-        <w:t>In terms of test automation, I write automated tests and develop on the architectural core of a framework that I’ve built in the company’s domain-specific language, known internally as language-</w:t>
-      </w:r>
-      <w:proofErr w:type="spellStart"/>
-      <w:r>
-        <w:rPr>
-          <w:rStyle w:val="background-details"/>
-          <w:rFonts w:ascii="Ubuntu Light" w:hAnsi="Ubuntu Light"/>
-        </w:rPr>
-        <w:t>ext</w:t>
-      </w:r>
-      <w:proofErr w:type="spellEnd"/>
-      <w:r>
-        <w:rPr>
-          <w:rStyle w:val="background-details"/>
-          <w:rFonts w:ascii="Ubuntu Light" w:hAnsi="Ubuntu Light"/>
-        </w:rPr>
-        <w:t>, which leverages the power of LINQ to bring functional programming and monadic functions to C#, thus ensuring a greater degree of robustness than with imperative programming.</w:t>
+        <w:t>In terms of test automation, I write automated tests and develop on the architectural core of a framework that I’ve built in the company’s domain-specific language, known internally as language-ext, which leverages the power of LINQ to bring functional programming and monadic functions to C#, thus ensuring a greater degree of robustness than with imperative programming.</w:t>
       </w:r>
     </w:p>
     <w:p>
@@ -2412,21 +2370,7 @@
         <w:rPr>
           <w:rFonts w:ascii="Ubuntu Light" w:hAnsi="Ubuntu Light"/>
         </w:rPr>
-        <w:t xml:space="preserve">As a functionality tester, my main responsibilities include completing playthroughs of multiple types such as exhaustive runs where the goal is to achieve 100% completion, </w:t>
-      </w:r>
-      <w:proofErr w:type="spellStart"/>
-      <w:r>
-        <w:rPr>
-          <w:rFonts w:ascii="Ubuntu Light" w:hAnsi="Ubuntu Light"/>
-        </w:rPr>
-        <w:t>speedruns</w:t>
-      </w:r>
-      <w:proofErr w:type="spellEnd"/>
-      <w:r>
-        <w:rPr>
-          <w:rFonts w:ascii="Ubuntu Light" w:hAnsi="Ubuntu Light"/>
-        </w:rPr>
-        <w:t xml:space="preserve"> where the goal is to complete the game in as little time as possible or pacifist runs where the goal is to complete the game without engaging any enemies whatsoever. </w:t>
+        <w:t xml:space="preserve">As a functionality tester, my main responsibilities include completing playthroughs of multiple types such as exhaustive runs where the goal is to achieve 100% completion, speedruns where the goal is to complete the game in as little time as possible or pacifist runs where the goal is to complete the game without engaging any enemies whatsoever. </w:t>
       </w:r>
     </w:p>
     <w:p>
@@ -2470,35 +2414,7 @@
         <w:rPr>
           <w:rFonts w:ascii="Ubuntu Light" w:hAnsi="Ubuntu Light"/>
         </w:rPr>
-        <w:t>playthroughs, it is one of my core tasks to find functionality issues, establish reliable steps to reproduce these issues alongside an accurate reproduction rate, and then finally to log the discovered issues into the defect management tool (</w:t>
-      </w:r>
-      <w:proofErr w:type="spellStart"/>
-      <w:r>
-        <w:rPr>
-          <w:rFonts w:ascii="Ubuntu Light" w:hAnsi="Ubuntu Light"/>
-        </w:rPr>
-        <w:t>DevSuite</w:t>
-      </w:r>
-      <w:proofErr w:type="spellEnd"/>
-      <w:r>
-        <w:rPr>
-          <w:rFonts w:ascii="Ubuntu Light" w:hAnsi="Ubuntu Light"/>
-        </w:rPr>
-        <w:t xml:space="preserve">, </w:t>
-      </w:r>
-      <w:proofErr w:type="spellStart"/>
-      <w:r>
-        <w:rPr>
-          <w:rFonts w:ascii="Ubuntu Light" w:hAnsi="Ubuntu Light"/>
-        </w:rPr>
-        <w:t>TestTrack</w:t>
-      </w:r>
-      <w:proofErr w:type="spellEnd"/>
-      <w:r>
-        <w:rPr>
-          <w:rFonts w:ascii="Ubuntu Light" w:hAnsi="Ubuntu Light"/>
-        </w:rPr>
-        <w:t xml:space="preserve"> Pro).</w:t>
+        <w:t>playthroughs, it is one of my core tasks to find functionality issues, establish reliable steps to reproduce these issues alongside an accurate reproduction rate, and then finally to log the discovered issues into the defect management tool (DevSuite, TestTrack Pro).</w:t>
       </w:r>
     </w:p>
     <w:p>
@@ -2929,35 +2845,7 @@
         <w:rPr>
           <w:rFonts w:ascii="Ubuntu Light" w:hAnsi="Ubuntu Light"/>
         </w:rPr>
-        <w:t xml:space="preserve">My main responsibility is to identify as many defects as possible as early in the testing phase as possible, so that the product's life cycle flows efficiently. When a bug is found, part of my responsibilities is to log it in a defect management tool such as Mantis, </w:t>
-      </w:r>
-      <w:proofErr w:type="spellStart"/>
-      <w:r>
-        <w:rPr>
-          <w:rFonts w:ascii="Ubuntu Light" w:hAnsi="Ubuntu Light"/>
-        </w:rPr>
-        <w:t>DevTrack</w:t>
-      </w:r>
-      <w:proofErr w:type="spellEnd"/>
-      <w:r>
-        <w:rPr>
-          <w:rFonts w:ascii="Ubuntu Light" w:hAnsi="Ubuntu Light"/>
-        </w:rPr>
-        <w:t xml:space="preserve"> or </w:t>
-      </w:r>
-      <w:proofErr w:type="spellStart"/>
-      <w:r>
-        <w:rPr>
-          <w:rFonts w:ascii="Ubuntu Light" w:hAnsi="Ubuntu Light"/>
-        </w:rPr>
-        <w:t>TestTrack</w:t>
-      </w:r>
-      <w:proofErr w:type="spellEnd"/>
-      <w:r>
-        <w:rPr>
-          <w:rFonts w:ascii="Ubuntu Light" w:hAnsi="Ubuntu Light"/>
-        </w:rPr>
-        <w:t xml:space="preserve"> Pro. A full report of the issues is generated and sent to the QA Manager at the end of the day. When the next build is deployed, I run all resolved defects through retesting and/or regression testing and confirm which ones still reproduce and which ones have successfully passed fix verification.</w:t>
+        <w:t>My main responsibility is to identify as many defects as possible as early in the testing phase as possible, so that the product's life cycle flows efficiently. When a bug is found, part of my responsibilities is to log it in a defect management tool such as Mantis, DevTrack or TestTrack Pro. A full report of the issues is generated and sent to the QA Manager at the end of the day. When the next build is deployed, I run all resolved defects through retesting and/or regression testing and confirm which ones still reproduce and which ones have successfully passed fix verification.</w:t>
       </w:r>
     </w:p>
     <w:p>
@@ -3176,15 +3064,7 @@
           <w:rFonts w:ascii="Ubuntu Light" w:hAnsi="Ubuntu Light"/>
           <w:bCs/>
         </w:rPr>
-        <w:t xml:space="preserve">based on the money market statistical reporting of the </w:t>
-      </w:r>
-      <w:proofErr w:type="spellStart"/>
-      <w:r>
-        <w:rPr>
-          <w:rFonts w:ascii="Ubuntu Light" w:hAnsi="Ubuntu Light"/>
-          <w:bCs/>
-        </w:rPr>
-        <w:t>Euro</w:t>
+        <w:t>based on the money market statistical reporting of the Euro</w:t>
       </w:r>
       <w:r>
         <w:rPr>
@@ -3198,15 +3078,7 @@
           <w:rFonts w:ascii="Ubuntu Light" w:hAnsi="Ubuntu Light"/>
           <w:bCs/>
         </w:rPr>
-        <w:t>ystem</w:t>
-      </w:r>
-      <w:proofErr w:type="spellEnd"/>
-      <w:r>
-        <w:rPr>
-          <w:rFonts w:ascii="Ubuntu Light" w:hAnsi="Ubuntu Light"/>
-          <w:bCs/>
-        </w:rPr>
-        <w:t>, which is the monetary authority of the eurozone.</w:t>
+        <w:t>ystem, which is the monetary authority of the eurozone.</w:t>
       </w:r>
       <w:r>
         <w:rPr>
@@ -3297,7 +3169,6 @@
         </w:rPr>
         <w:t xml:space="preserve"> is a single information technology infrastructure which holds complete, accurate, consistent, and up-to-date information on all individual securities relevant for the statistical purposes of the European System </w:t>
       </w:r>
-      <w:proofErr w:type="gramStart"/>
       <w:r>
         <w:rPr>
           <w:rFonts w:ascii="Ubuntu Light" w:hAnsi="Ubuntu Light"/>
@@ -3310,15 +3181,7 @@
           <w:rFonts w:ascii="Ubuntu Light" w:hAnsi="Ubuntu Light"/>
           <w:bCs/>
         </w:rPr>
-        <w:t>f</w:t>
-      </w:r>
-      <w:proofErr w:type="gramEnd"/>
-      <w:r>
-        <w:rPr>
-          <w:rFonts w:ascii="Ubuntu Light" w:hAnsi="Ubuntu Light"/>
-          <w:bCs/>
-        </w:rPr>
-        <w:t xml:space="preserve"> Central Banks</w:t>
+        <w:t>f Central Banks</w:t>
       </w:r>
       <w:r>
         <w:rPr>
@@ -3393,25 +3256,7 @@
           <w:b/>
           <w:bCs/>
         </w:rPr>
-        <w:t xml:space="preserve">RIAD (Register </w:t>
-      </w:r>
-      <w:proofErr w:type="gramStart"/>
-      <w:r>
-        <w:rPr>
-          <w:rFonts w:ascii="Ubuntu Light" w:hAnsi="Ubuntu Light"/>
-          <w:b/>
-          <w:bCs/>
-        </w:rPr>
-        <w:t>Of</w:t>
-      </w:r>
-      <w:proofErr w:type="gramEnd"/>
-      <w:r>
-        <w:rPr>
-          <w:rFonts w:ascii="Ubuntu Light" w:hAnsi="Ubuntu Light"/>
-          <w:b/>
-          <w:bCs/>
-        </w:rPr>
-        <w:t xml:space="preserve"> Institutions And Assets Database)</w:t>
+        <w:t>RIAD (Register Of Institutions And Assets Database)</w:t>
       </w:r>
       <w:r>
         <w:rPr>
@@ -3646,7 +3491,6 @@
         </w:rPr>
         <w:t>The SHS Group module includes information on individual holdings for the 25 largest banking groups with head offices in the euro area (</w:t>
       </w:r>
-      <w:proofErr w:type="gramStart"/>
       <w:r>
         <w:rPr>
           <w:rFonts w:ascii="Ubuntu Light" w:hAnsi="Ubuntu Light"/>
@@ -3665,7 +3509,6 @@
         </w:rPr>
         <w:t>g.</w:t>
       </w:r>
-      <w:proofErr w:type="gramEnd"/>
       <w:r>
         <w:rPr>
           <w:rFonts w:ascii="Ubuntu Light" w:hAnsi="Ubuntu Light"/>
@@ -3896,22 +3739,13 @@
           <w:b/>
         </w:rPr>
       </w:pPr>
-      <w:proofErr w:type="spellStart"/>
       <w:r>
         <w:rPr>
           <w:rFonts w:ascii="Ubuntu Light" w:hAnsi="Ubuntu Light"/>
           <w:b/>
         </w:rPr>
         <w:lastRenderedPageBreak/>
-        <w:t>Finworks</w:t>
-      </w:r>
-      <w:proofErr w:type="spellEnd"/>
-      <w:r>
-        <w:rPr>
-          <w:rFonts w:ascii="Ubuntu Light" w:hAnsi="Ubuntu Light"/>
-          <w:b/>
-        </w:rPr>
-        <w:t xml:space="preserve"> Data</w:t>
+        <w:t>Finworks Data</w:t>
       </w:r>
       <w:r>
         <w:rPr>
@@ -4315,7 +4149,6 @@
           <w:bCs/>
         </w:rPr>
       </w:pPr>
-      <w:proofErr w:type="spellStart"/>
       <w:r>
         <w:rPr>
           <w:rFonts w:ascii="Ubuntu Light" w:hAnsi="Ubuntu Light"/>
@@ -4330,7 +4163,6 @@
         </w:rPr>
         <w:t>eddbase</w:t>
       </w:r>
-      <w:proofErr w:type="spellEnd"/>
       <w:r>
         <w:rPr>
           <w:rFonts w:ascii="Ubuntu Light" w:hAnsi="Ubuntu Light"/>
@@ -4367,21 +4199,7 @@
         <w:rPr>
           <w:rFonts w:ascii="Ubuntu Light" w:hAnsi="Ubuntu Light"/>
         </w:rPr>
-        <w:t xml:space="preserve">. It includes a full suite of healthcare management software features covering consultations, cross-organisation scheduling, patient analysis, document management, electronic referrals, pathology, and reporting. The system also offers a user-friendly patient portal, automated email and SMS appointment reminders, and a built-in telemedicine platform with a mobile app. Currently, </w:t>
-      </w:r>
-      <w:proofErr w:type="spellStart"/>
-      <w:r>
-        <w:rPr>
-          <w:rFonts w:ascii="Ubuntu Light" w:hAnsi="Ubuntu Light"/>
-        </w:rPr>
-        <w:t>meddbase</w:t>
-      </w:r>
-      <w:proofErr w:type="spellEnd"/>
-      <w:r>
-        <w:rPr>
-          <w:rFonts w:ascii="Ubuntu Light" w:hAnsi="Ubuntu Light"/>
-        </w:rPr>
-        <w:t xml:space="preserve"> is being</w:t>
+        <w:t>. It includes a full suite of healthcare management software features covering consultations, cross-organisation scheduling, patient analysis, document management, electronic referrals, pathology, and reporting. The system also offers a user-friendly patient portal, automated email and SMS appointment reminders, and a built-in telemedicine platform with a mobile app. Currently, meddbase is being</w:t>
       </w:r>
       <w:r>
         <w:rPr>
@@ -5067,16 +4885,8 @@
               <w:rPr>
                 <w:rFonts w:ascii="Ubuntu Light" w:hAnsi="Ubuntu Light"/>
               </w:rPr>
-              <w:t>language-</w:t>
+              <w:t>language-ext</w:t>
             </w:r>
-            <w:proofErr w:type="spellStart"/>
-            <w:r>
-              <w:rPr>
-                <w:rFonts w:ascii="Ubuntu Light" w:hAnsi="Ubuntu Light"/>
-              </w:rPr>
-              <w:t>ext</w:t>
-            </w:r>
-            <w:proofErr w:type="spellEnd"/>
           </w:p>
           <w:p>
             <w:pPr>
@@ -5151,14 +4961,12 @@
                 <w:rFonts w:ascii="Ubuntu Light" w:hAnsi="Ubuntu Light"/>
               </w:rPr>
             </w:pPr>
-            <w:proofErr w:type="spellStart"/>
             <w:r>
               <w:rPr>
                 <w:rFonts w:ascii="Ubuntu Light" w:hAnsi="Ubuntu Light"/>
               </w:rPr>
               <w:t>RegEx</w:t>
             </w:r>
-            <w:proofErr w:type="spellEnd"/>
           </w:p>
           <w:p>
             <w:pPr>
@@ -5372,14 +5180,12 @@
                 <w:rFonts w:ascii="Ubuntu Light" w:hAnsi="Ubuntu Light"/>
               </w:rPr>
             </w:pPr>
-            <w:proofErr w:type="spellStart"/>
             <w:r>
               <w:rPr>
                 <w:rFonts w:ascii="Ubuntu Light" w:hAnsi="Ubuntu Light"/>
               </w:rPr>
               <w:t>SpecFlow</w:t>
             </w:r>
-            <w:proofErr w:type="spellEnd"/>
           </w:p>
           <w:p>
             <w:pPr>
@@ -5783,14 +5589,12 @@
                 <w:rFonts w:ascii="Ubuntu Light" w:hAnsi="Ubuntu Light"/>
               </w:rPr>
             </w:pPr>
-            <w:proofErr w:type="spellStart"/>
             <w:r>
               <w:rPr>
                 <w:rFonts w:ascii="Ubuntu Light" w:hAnsi="Ubuntu Light"/>
               </w:rPr>
               <w:t>GitKraken</w:t>
             </w:r>
-            <w:proofErr w:type="spellEnd"/>
           </w:p>
           <w:p>
             <w:pPr>
@@ -6374,16 +6178,8 @@
               <w:rPr>
                 <w:rFonts w:ascii="Ubuntu Light" w:hAnsi="Ubuntu Light"/>
               </w:rPr>
-              <w:t xml:space="preserve">MySQL </w:t>
+              <w:t>MySQL WorkBench</w:t>
             </w:r>
-            <w:proofErr w:type="spellStart"/>
-            <w:r>
-              <w:rPr>
-                <w:rFonts w:ascii="Ubuntu Light" w:hAnsi="Ubuntu Light"/>
-              </w:rPr>
-              <w:t>WorkBench</w:t>
-            </w:r>
-            <w:proofErr w:type="spellEnd"/>
           </w:p>
           <w:p>
             <w:pPr>
@@ -6501,14 +6297,12 @@
                 <w:rFonts w:ascii="Ubuntu Light" w:hAnsi="Ubuntu Light"/>
               </w:rPr>
             </w:pPr>
-            <w:proofErr w:type="spellStart"/>
             <w:r>
               <w:rPr>
                 <w:rFonts w:ascii="Ubuntu Light" w:hAnsi="Ubuntu Light"/>
               </w:rPr>
               <w:t>Fibery</w:t>
             </w:r>
-            <w:proofErr w:type="spellEnd"/>
           </w:p>
           <w:p>
             <w:pPr>
@@ -6563,14 +6357,12 @@
                 <w:rFonts w:ascii="Ubuntu Light" w:hAnsi="Ubuntu Light"/>
               </w:rPr>
             </w:pPr>
-            <w:proofErr w:type="spellStart"/>
             <w:r>
               <w:rPr>
                 <w:rFonts w:ascii="Ubuntu Light" w:hAnsi="Ubuntu Light"/>
               </w:rPr>
               <w:t>targetprocess</w:t>
             </w:r>
-            <w:proofErr w:type="spellEnd"/>
           </w:p>
           <w:p>
             <w:pPr>
@@ -6624,14 +6416,12 @@
                 <w:rFonts w:ascii="Ubuntu Light" w:hAnsi="Ubuntu Light"/>
               </w:rPr>
             </w:pPr>
-            <w:proofErr w:type="spellStart"/>
             <w:r>
               <w:rPr>
                 <w:rFonts w:ascii="Ubuntu Light" w:hAnsi="Ubuntu Light"/>
               </w:rPr>
               <w:t>mockaroo</w:t>
             </w:r>
-            <w:proofErr w:type="spellEnd"/>
           </w:p>
           <w:p>
             <w:pPr>
@@ -7091,17 +6881,57 @@
           <w:rFonts w:ascii="Ubuntu Light" w:hAnsi="Ubuntu Light"/>
           <w:bCs/>
         </w:rPr>
-        <w:t xml:space="preserve">video game Heroes </w:t>
-      </w:r>
-      <w:proofErr w:type="gramStart"/>
-      <w:r>
-        <w:rPr>
-          <w:rFonts w:ascii="Ubuntu Light" w:hAnsi="Ubuntu Light"/>
-          <w:bCs/>
-        </w:rPr>
-        <w:t>Of</w:t>
-      </w:r>
-      <w:proofErr w:type="gramEnd"/>
+        <w:t>video game Heroes Of Newerth, the servers of which shut down in July 2022</w:t>
+      </w:r>
+      <w:r>
+        <w:rPr>
+          <w:rFonts w:ascii="Ubuntu Light" w:hAnsi="Ubuntu Light"/>
+          <w:bCs/>
+        </w:rPr>
+        <w:t xml:space="preserve">. The solution is a full .NET stack, composed of an ASP.NET API connected </w:t>
+      </w:r>
+      <w:r>
+        <w:rPr>
+          <w:rFonts w:ascii="Ubuntu Light" w:hAnsi="Ubuntu Light"/>
+          <w:bCs/>
+        </w:rPr>
+        <w:t xml:space="preserve">via an Entity Framework layer </w:t>
+      </w:r>
+      <w:r>
+        <w:rPr>
+          <w:rFonts w:ascii="Ubuntu Light" w:hAnsi="Ubuntu Light"/>
+          <w:bCs/>
+        </w:rPr>
+        <w:t xml:space="preserve">to a MS SQL Server </w:t>
+      </w:r>
+      <w:r>
+        <w:rPr>
+          <w:rFonts w:ascii="Ubuntu Light" w:hAnsi="Ubuntu Light"/>
+          <w:bCs/>
+        </w:rPr>
+        <w:t xml:space="preserve">code-first </w:t>
+      </w:r>
+      <w:r>
+        <w:rPr>
+          <w:rFonts w:ascii="Ubuntu Light" w:hAnsi="Ubuntu Light"/>
+          <w:bCs/>
+        </w:rPr>
+        <w:t xml:space="preserve">database, a highly concurrent TCP communications hub known as the chat server, a Blazor WASM (web-assembly) user portal with a Nuxt.JS counterpart, client and server launchers with </w:t>
+      </w:r>
+      <w:r>
+        <w:rPr>
+          <w:rFonts w:ascii="Ubuntu Light" w:hAnsi="Ubuntu Light"/>
+          <w:bCs/>
+        </w:rPr>
+        <w:t xml:space="preserve">innovative </w:t>
+      </w:r>
+      <w:r>
+        <w:rPr>
+          <w:rFonts w:ascii="Ubuntu Light" w:hAnsi="Ubuntu Light"/>
+          <w:bCs/>
+        </w:rPr>
+        <w:t>state of the art obfuscation and encryption</w:t>
+      </w:r>
       <w:r>
         <w:rPr>
           <w:rFonts w:ascii="Ubuntu Light" w:hAnsi="Ubuntu Light"/>
@@ -7109,86 +6939,140 @@
         </w:rPr>
         <w:t xml:space="preserve"> </w:t>
       </w:r>
-      <w:proofErr w:type="spellStart"/>
-      <w:r>
-        <w:rPr>
-          <w:rFonts w:ascii="Ubuntu Light" w:hAnsi="Ubuntu Light"/>
-          <w:bCs/>
-        </w:rPr>
-        <w:t>Newerth</w:t>
-      </w:r>
-      <w:proofErr w:type="spellEnd"/>
-      <w:r>
-        <w:rPr>
-          <w:rFonts w:ascii="Ubuntu Light" w:hAnsi="Ubuntu Light"/>
-          <w:bCs/>
-        </w:rPr>
-        <w:t>, the servers of which shut down in July 2022</w:t>
-      </w:r>
-      <w:r>
-        <w:rPr>
-          <w:rFonts w:ascii="Ubuntu Light" w:hAnsi="Ubuntu Light"/>
-          <w:bCs/>
-        </w:rPr>
-        <w:t xml:space="preserve">. The solution is a full .NET stack, composed of an ASP.NET API connected </w:t>
-      </w:r>
-      <w:r>
-        <w:rPr>
-          <w:rFonts w:ascii="Ubuntu Light" w:hAnsi="Ubuntu Light"/>
-          <w:bCs/>
-        </w:rPr>
-        <w:t xml:space="preserve">via an Entity Framework layer </w:t>
-      </w:r>
-      <w:r>
-        <w:rPr>
-          <w:rFonts w:ascii="Ubuntu Light" w:hAnsi="Ubuntu Light"/>
-          <w:bCs/>
-        </w:rPr>
-        <w:t xml:space="preserve">to a MS SQL Server </w:t>
-      </w:r>
-      <w:r>
-        <w:rPr>
-          <w:rFonts w:ascii="Ubuntu Light" w:hAnsi="Ubuntu Light"/>
-          <w:bCs/>
-        </w:rPr>
-        <w:t xml:space="preserve">code-first </w:t>
-      </w:r>
-      <w:r>
-        <w:rPr>
-          <w:rFonts w:ascii="Ubuntu Light" w:hAnsi="Ubuntu Light"/>
-          <w:bCs/>
-        </w:rPr>
-        <w:t xml:space="preserve">database, a highly concurrent TCP communications hub known as the chat server, a </w:t>
-      </w:r>
-      <w:proofErr w:type="spellStart"/>
-      <w:r>
-        <w:rPr>
-          <w:rFonts w:ascii="Ubuntu Light" w:hAnsi="Ubuntu Light"/>
-          <w:bCs/>
-        </w:rPr>
-        <w:t>Blazor</w:t>
-      </w:r>
-      <w:proofErr w:type="spellEnd"/>
-      <w:r>
-        <w:rPr>
-          <w:rFonts w:ascii="Ubuntu Light" w:hAnsi="Ubuntu Light"/>
-          <w:bCs/>
-        </w:rPr>
-        <w:t xml:space="preserve"> WASM (web-assembly) user portal with a Nuxt.JS counterpart, client and server launchers with </w:t>
-      </w:r>
-      <w:r>
-        <w:rPr>
-          <w:rFonts w:ascii="Ubuntu Light" w:hAnsi="Ubuntu Light"/>
-          <w:bCs/>
-        </w:rPr>
-        <w:t xml:space="preserve">innovative </w:t>
-      </w:r>
-      <w:r>
-        <w:rPr>
-          <w:rFonts w:ascii="Ubuntu Light" w:hAnsi="Ubuntu Light"/>
-          <w:bCs/>
-        </w:rPr>
-        <w:t>state of the art obfuscation and encryption</w:t>
+      <w:r>
+        <w:rPr>
+          <w:rFonts w:ascii="Ubuntu Light" w:hAnsi="Ubuntu Light"/>
+          <w:bCs/>
+        </w:rPr>
+        <w:t xml:space="preserve">written from scratch </w:t>
+      </w:r>
+      <w:r>
+        <w:rPr>
+          <w:rFonts w:ascii="Ubuntu Light" w:hAnsi="Ubuntu Light"/>
+          <w:bCs/>
+        </w:rPr>
+        <w:t>to prevent cheating and bypassing</w:t>
+      </w:r>
+      <w:r>
+        <w:rPr>
+          <w:rFonts w:ascii="Ubuntu Light" w:hAnsi="Ubuntu Light"/>
+          <w:bCs/>
+        </w:rPr>
+        <w:t xml:space="preserve"> of suspensions, and a wide ecosystem of tools to support external contributors</w:t>
+      </w:r>
+      <w:r>
+        <w:rPr>
+          <w:rFonts w:ascii="Ubuntu Light" w:hAnsi="Ubuntu Light"/>
+          <w:bCs/>
+        </w:rPr>
+        <w:t>, a</w:t>
+      </w:r>
+      <w:r>
+        <w:rPr>
+          <w:rFonts w:ascii="Ubuntu Light" w:hAnsi="Ubuntu Light"/>
+          <w:bCs/>
+        </w:rPr>
+        <w:t xml:space="preserve">ll of which </w:t>
+      </w:r>
+      <w:r>
+        <w:rPr>
+          <w:rFonts w:ascii="Ubuntu Light" w:hAnsi="Ubuntu Light"/>
+          <w:bCs/>
+        </w:rPr>
+        <w:t>are</w:t>
+      </w:r>
+      <w:r>
+        <w:rPr>
+          <w:rFonts w:ascii="Ubuntu Light" w:hAnsi="Ubuntu Light"/>
+          <w:bCs/>
+        </w:rPr>
+        <w:t xml:space="preserve"> built cross-platform, supporting Windows, Linux, and MacOS.</w:t>
+      </w:r>
+    </w:p>
+    <w:p>
+      <w:pPr>
+        <w:rPr>
+          <w:rFonts w:ascii="Ubuntu Light" w:hAnsi="Ubuntu Light"/>
+          <w:bCs/>
+        </w:rPr>
+      </w:pPr>
+    </w:p>
+    <w:p>
+      <w:pPr>
+        <w:rPr>
+          <w:rFonts w:ascii="Ubuntu Light" w:hAnsi="Ubuntu Light"/>
+          <w:bCs/>
+        </w:rPr>
+      </w:pPr>
+      <w:r>
+        <w:rPr>
+          <w:rFonts w:ascii="Ubuntu Light" w:hAnsi="Ubuntu Light"/>
+          <w:bCs/>
+        </w:rPr>
+        <w:t xml:space="preserve">The entirety of the work was done </w:t>
+      </w:r>
+      <w:r>
+        <w:rPr>
+          <w:rFonts w:ascii="Ubuntu Light" w:hAnsi="Ubuntu Light"/>
+          <w:bCs/>
+        </w:rPr>
+        <w:t xml:space="preserve">initially solely by myself </w:t>
+      </w:r>
+      <w:r>
+        <w:rPr>
+          <w:rFonts w:ascii="Ubuntu Light" w:hAnsi="Ubuntu Light"/>
+          <w:bCs/>
+        </w:rPr>
+        <w:t xml:space="preserve">with </w:t>
+      </w:r>
+      <w:r>
+        <w:rPr>
+          <w:rFonts w:ascii="Ubuntu Light" w:hAnsi="Ubuntu Light"/>
+          <w:bCs/>
+        </w:rPr>
+        <w:t xml:space="preserve">absolutely </w:t>
+      </w:r>
+      <w:r>
+        <w:rPr>
+          <w:rFonts w:ascii="Ubuntu Light" w:hAnsi="Ubuntu Light"/>
+          <w:bCs/>
+        </w:rPr>
+        <w:t>no internal knowledge whatsoever</w:t>
+      </w:r>
+      <w:r>
+        <w:rPr>
+          <w:rFonts w:ascii="Ubuntu Light" w:hAnsi="Ubuntu Light"/>
+          <w:bCs/>
+        </w:rPr>
+        <w:t xml:space="preserve">, and just </w:t>
+      </w:r>
+      <w:r>
+        <w:rPr>
+          <w:rFonts w:ascii="Ubuntu Light" w:hAnsi="Ubuntu Light"/>
+          <w:bCs/>
+        </w:rPr>
+        <w:t xml:space="preserve">by pure </w:t>
+      </w:r>
+      <w:r>
+        <w:rPr>
+          <w:rFonts w:ascii="Ubuntu Light" w:hAnsi="Ubuntu Light"/>
+          <w:bCs/>
+        </w:rPr>
+        <w:t>reverse</w:t>
+      </w:r>
+      <w:r>
+        <w:rPr>
+          <w:rFonts w:ascii="Ubuntu Light" w:hAnsi="Ubuntu Light"/>
+          <w:bCs/>
+        </w:rPr>
+        <w:t>-</w:t>
+      </w:r>
+      <w:r>
+        <w:rPr>
+          <w:rFonts w:ascii="Ubuntu Light" w:hAnsi="Ubuntu Light"/>
+          <w:bCs/>
+        </w:rPr>
+        <w:t>engineering</w:t>
       </w:r>
       <w:r>
         <w:rPr>
@@ -7202,135 +7086,298 @@
           <w:rFonts w:ascii="Ubuntu Light" w:hAnsi="Ubuntu Light"/>
           <w:bCs/>
         </w:rPr>
-        <w:t xml:space="preserve">written from scratch </w:t>
-      </w:r>
-      <w:r>
-        <w:rPr>
-          <w:rFonts w:ascii="Ubuntu Light" w:hAnsi="Ubuntu Light"/>
-          <w:bCs/>
-        </w:rPr>
-        <w:t>to prevent cheating and bypassing</w:t>
-      </w:r>
-      <w:r>
-        <w:rPr>
-          <w:rFonts w:ascii="Ubuntu Light" w:hAnsi="Ubuntu Light"/>
-          <w:bCs/>
-        </w:rPr>
-        <w:t xml:space="preserve"> of suspensions, and a wide ecosystem of tools to support external contributors</w:t>
-      </w:r>
-      <w:r>
-        <w:rPr>
-          <w:rFonts w:ascii="Ubuntu Light" w:hAnsi="Ubuntu Light"/>
-          <w:bCs/>
-        </w:rPr>
-        <w:t>, a</w:t>
-      </w:r>
-      <w:r>
-        <w:rPr>
-          <w:rFonts w:ascii="Ubuntu Light" w:hAnsi="Ubuntu Light"/>
-          <w:bCs/>
-        </w:rPr>
-        <w:t xml:space="preserve">ll of which </w:t>
-      </w:r>
-      <w:r>
-        <w:rPr>
-          <w:rFonts w:ascii="Ubuntu Light" w:hAnsi="Ubuntu Light"/>
-          <w:bCs/>
-        </w:rPr>
-        <w:t>are</w:t>
-      </w:r>
-      <w:r>
-        <w:rPr>
-          <w:rFonts w:ascii="Ubuntu Light" w:hAnsi="Ubuntu Light"/>
-          <w:bCs/>
-        </w:rPr>
-        <w:t xml:space="preserve"> built cross-platform, supporting Windows, Linux, and MacOS.</w:t>
-      </w:r>
-    </w:p>
-    <w:p>
-      <w:pPr>
-        <w:rPr>
-          <w:rFonts w:ascii="Ubuntu Light" w:hAnsi="Ubuntu Light"/>
-          <w:bCs/>
-        </w:rPr>
-      </w:pPr>
-    </w:p>
-    <w:p>
-      <w:pPr>
-        <w:rPr>
-          <w:rFonts w:ascii="Ubuntu Light" w:hAnsi="Ubuntu Light"/>
-          <w:bCs/>
-        </w:rPr>
-      </w:pPr>
-      <w:r>
-        <w:rPr>
-          <w:rFonts w:ascii="Ubuntu Light" w:hAnsi="Ubuntu Light"/>
-          <w:bCs/>
-        </w:rPr>
-        <w:t xml:space="preserve">The entirety of the work was done </w:t>
-      </w:r>
-      <w:r>
-        <w:rPr>
-          <w:rFonts w:ascii="Ubuntu Light" w:hAnsi="Ubuntu Light"/>
-          <w:bCs/>
-        </w:rPr>
-        <w:t xml:space="preserve">initially solely by myself </w:t>
-      </w:r>
-      <w:r>
-        <w:rPr>
-          <w:rFonts w:ascii="Ubuntu Light" w:hAnsi="Ubuntu Light"/>
-          <w:bCs/>
-        </w:rPr>
-        <w:t xml:space="preserve">with </w:t>
-      </w:r>
-      <w:r>
-        <w:rPr>
-          <w:rFonts w:ascii="Ubuntu Light" w:hAnsi="Ubuntu Light"/>
-          <w:bCs/>
-        </w:rPr>
-        <w:t xml:space="preserve">absolutely </w:t>
-      </w:r>
-      <w:r>
-        <w:rPr>
-          <w:rFonts w:ascii="Ubuntu Light" w:hAnsi="Ubuntu Light"/>
-          <w:bCs/>
-        </w:rPr>
-        <w:t>no internal knowledge whatsoever</w:t>
-      </w:r>
-      <w:r>
-        <w:rPr>
-          <w:rFonts w:ascii="Ubuntu Light" w:hAnsi="Ubuntu Light"/>
-          <w:bCs/>
-        </w:rPr>
-        <w:t xml:space="preserve">, and just </w:t>
-      </w:r>
-      <w:r>
-        <w:rPr>
-          <w:rFonts w:ascii="Ubuntu Light" w:hAnsi="Ubuntu Light"/>
-          <w:bCs/>
-        </w:rPr>
-        <w:t xml:space="preserve">by pure </w:t>
-      </w:r>
-      <w:r>
-        <w:rPr>
-          <w:rFonts w:ascii="Ubuntu Light" w:hAnsi="Ubuntu Light"/>
-          <w:bCs/>
-        </w:rPr>
-        <w:t>reverse</w:t>
-      </w:r>
-      <w:r>
-        <w:rPr>
-          <w:rFonts w:ascii="Ubuntu Light" w:hAnsi="Ubuntu Light"/>
-          <w:bCs/>
-        </w:rPr>
-        <w:t>-</w:t>
-      </w:r>
-      <w:r>
-        <w:rPr>
-          <w:rFonts w:ascii="Ubuntu Light" w:hAnsi="Ubuntu Light"/>
-          <w:bCs/>
-        </w:rPr>
-        <w:t>engineering</w:t>
+        <w:t>based on</w:t>
+      </w:r>
+      <w:r>
+        <w:rPr>
+          <w:rFonts w:ascii="Ubuntu Light" w:hAnsi="Ubuntu Light"/>
+          <w:bCs/>
+        </w:rPr>
+        <w:t xml:space="preserve"> WireShark packet captures</w:t>
+      </w:r>
+      <w:r>
+        <w:rPr>
+          <w:rFonts w:ascii="Ubuntu Light" w:hAnsi="Ubuntu Light"/>
+          <w:bCs/>
+        </w:rPr>
+        <w:t>,</w:t>
+      </w:r>
+      <w:r>
+        <w:rPr>
+          <w:rFonts w:ascii="Ubuntu Light" w:hAnsi="Ubuntu Light"/>
+          <w:bCs/>
+        </w:rPr>
+        <w:t xml:space="preserve"> and </w:t>
+      </w:r>
+      <w:r>
+        <w:rPr>
+          <w:rFonts w:ascii="Ubuntu Light" w:hAnsi="Ubuntu Light"/>
+          <w:bCs/>
+        </w:rPr>
+        <w:t xml:space="preserve">disassembly and data harvesting of the </w:t>
+      </w:r>
+      <w:r>
+        <w:rPr>
+          <w:rFonts w:ascii="Ubuntu Light" w:hAnsi="Ubuntu Light"/>
+          <w:bCs/>
+        </w:rPr>
+        <w:t>g</w:t>
+      </w:r>
+      <w:r>
+        <w:rPr>
+          <w:rFonts w:ascii="Ubuntu Light" w:hAnsi="Ubuntu Light"/>
+          <w:bCs/>
+        </w:rPr>
+        <w:t xml:space="preserve">ame </w:t>
+      </w:r>
+      <w:r>
+        <w:rPr>
+          <w:rFonts w:ascii="Ubuntu Light" w:hAnsi="Ubuntu Light"/>
+          <w:bCs/>
+        </w:rPr>
+        <w:t>client</w:t>
+      </w:r>
+      <w:r>
+        <w:rPr>
+          <w:rFonts w:ascii="Ubuntu Light" w:hAnsi="Ubuntu Light"/>
+          <w:bCs/>
+        </w:rPr>
+        <w:t>’s</w:t>
+      </w:r>
+      <w:r>
+        <w:rPr>
+          <w:rFonts w:ascii="Ubuntu Light" w:hAnsi="Ubuntu Light"/>
+          <w:bCs/>
+        </w:rPr>
+        <w:t xml:space="preserve"> binary file</w:t>
+      </w:r>
+      <w:r>
+        <w:rPr>
+          <w:rFonts w:ascii="Ubuntu Light" w:hAnsi="Ubuntu Light"/>
+          <w:bCs/>
+        </w:rPr>
+        <w:t>s</w:t>
+      </w:r>
+      <w:r>
+        <w:rPr>
+          <w:rFonts w:ascii="Ubuntu Light" w:hAnsi="Ubuntu Light"/>
+          <w:bCs/>
+        </w:rPr>
+        <w:t xml:space="preserve"> (DLLs, EXEs, etc.)</w:t>
+      </w:r>
+      <w:r>
+        <w:rPr>
+          <w:rFonts w:ascii="Ubuntu Light" w:hAnsi="Ubuntu Light"/>
+          <w:bCs/>
+        </w:rPr>
+        <w:t>.</w:t>
+      </w:r>
+      <w:r>
+        <w:rPr>
+          <w:rFonts w:ascii="Ubuntu Light" w:hAnsi="Ubuntu Light"/>
+          <w:bCs/>
+        </w:rPr>
+        <w:t xml:space="preserve"> Over the life span of the project, I have recruited other passionate developers which are now part of the core team and with which I collaborate on a daily basis.</w:t>
+      </w:r>
+    </w:p>
+    <w:p>
+      <w:pPr>
+        <w:rPr>
+          <w:rFonts w:ascii="Ubuntu Light" w:hAnsi="Ubuntu Light"/>
+          <w:bCs/>
+        </w:rPr>
+      </w:pPr>
+    </w:p>
+    <w:p>
+      <w:pPr>
+        <w:rPr>
+          <w:rFonts w:ascii="Ubuntu Light" w:hAnsi="Ubuntu Light"/>
+          <w:bCs/>
+        </w:rPr>
+      </w:pPr>
+      <w:r>
+        <w:rPr>
+          <w:rFonts w:ascii="Ubuntu Light" w:hAnsi="Ubuntu Light"/>
+          <w:bCs/>
+        </w:rPr>
+        <w:t>The project, at this point in time, has almost 250K registered users and a</w:t>
+      </w:r>
+      <w:r>
+        <w:rPr>
+          <w:rFonts w:ascii="Ubuntu Light" w:hAnsi="Ubuntu Light"/>
+          <w:bCs/>
+        </w:rPr>
+        <w:t xml:space="preserve"> constantly increasing</w:t>
+      </w:r>
+      <w:r>
+        <w:rPr>
+          <w:rFonts w:ascii="Ubuntu Light" w:hAnsi="Ubuntu Light"/>
+          <w:bCs/>
+        </w:rPr>
+        <w:t xml:space="preserve"> daily concurrent player base of over 5K</w:t>
+      </w:r>
+      <w:r>
+        <w:rPr>
+          <w:rFonts w:ascii="Ubuntu Light" w:hAnsi="Ubuntu Light"/>
+          <w:bCs/>
+        </w:rPr>
+        <w:t xml:space="preserve"> players</w:t>
+      </w:r>
+      <w:r>
+        <w:rPr>
+          <w:rFonts w:ascii="Ubuntu Light" w:hAnsi="Ubuntu Light"/>
+          <w:bCs/>
+        </w:rPr>
+        <w:t>,</w:t>
+      </w:r>
+      <w:r>
+        <w:rPr>
+          <w:rFonts w:ascii="Ubuntu Light" w:hAnsi="Ubuntu Light"/>
+          <w:bCs/>
+        </w:rPr>
+        <w:t xml:space="preserve"> at peak times</w:t>
+      </w:r>
+      <w:r>
+        <w:rPr>
+          <w:rFonts w:ascii="Ubuntu Light" w:hAnsi="Ubuntu Light"/>
+          <w:bCs/>
+        </w:rPr>
+        <w:t xml:space="preserve">. </w:t>
+      </w:r>
+      <w:r>
+        <w:rPr>
+          <w:rFonts w:ascii="Ubuntu Light" w:hAnsi="Ubuntu Light"/>
+          <w:bCs/>
+        </w:rPr>
+        <w:t xml:space="preserve">Not only that all of the core services </w:t>
+      </w:r>
+      <w:r>
+        <w:rPr>
+          <w:rFonts w:ascii="Ubuntu Light" w:hAnsi="Ubuntu Light"/>
+          <w:bCs/>
+        </w:rPr>
+        <w:t>can be</w:t>
+      </w:r>
+      <w:r>
+        <w:rPr>
+          <w:rFonts w:ascii="Ubuntu Light" w:hAnsi="Ubuntu Light"/>
+          <w:bCs/>
+        </w:rPr>
+        <w:t xml:space="preserve"> hosted on a single server</w:t>
+      </w:r>
+      <w:r>
+        <w:rPr>
+          <w:rFonts w:ascii="Ubuntu Light" w:hAnsi="Ubuntu Light"/>
+          <w:bCs/>
+        </w:rPr>
+        <w:t xml:space="preserve">, </w:t>
+      </w:r>
+      <w:r>
+        <w:rPr>
+          <w:rFonts w:ascii="Ubuntu Light" w:hAnsi="Ubuntu Light"/>
+          <w:bCs/>
+        </w:rPr>
+        <w:t>even though the solution is written to be cloud-ready and deployable in one click</w:t>
+      </w:r>
+      <w:r>
+        <w:rPr>
+          <w:rFonts w:ascii="Ubuntu Light" w:hAnsi="Ubuntu Light"/>
+          <w:bCs/>
+        </w:rPr>
+        <w:t>,</w:t>
+      </w:r>
+      <w:r>
+        <w:rPr>
+          <w:rFonts w:ascii="Ubuntu Light" w:hAnsi="Ubuntu Light"/>
+          <w:bCs/>
+        </w:rPr>
+        <w:t xml:space="preserve"> but the code base is so incredibly well optimised</w:t>
+      </w:r>
+      <w:r>
+        <w:rPr>
+          <w:rFonts w:ascii="Ubuntu Light" w:hAnsi="Ubuntu Light"/>
+          <w:bCs/>
+        </w:rPr>
+        <w:t xml:space="preserve"> that </w:t>
+      </w:r>
+      <w:r>
+        <w:rPr>
+          <w:rFonts w:ascii="Ubuntu Light" w:hAnsi="Ubuntu Light"/>
+          <w:bCs/>
+        </w:rPr>
+        <w:t xml:space="preserve">until </w:t>
+      </w:r>
+      <w:r>
+        <w:rPr>
+          <w:rFonts w:ascii="Ubuntu Light" w:hAnsi="Ubuntu Light"/>
+          <w:bCs/>
+        </w:rPr>
+        <w:t>the middle of 2022</w:t>
+      </w:r>
+      <w:r>
+        <w:rPr>
+          <w:rFonts w:ascii="Ubuntu Light" w:hAnsi="Ubuntu Light"/>
+          <w:bCs/>
+        </w:rPr>
+        <w:t xml:space="preserve"> the entire project was hosted from a Raspberry Pi</w:t>
+      </w:r>
+      <w:r>
+        <w:rPr>
+          <w:rFonts w:ascii="Ubuntu Light" w:hAnsi="Ubuntu Light"/>
+          <w:bCs/>
+        </w:rPr>
+        <w:t>.</w:t>
+      </w:r>
+    </w:p>
+    <w:p>
+      <w:pPr>
+        <w:rPr>
+          <w:rFonts w:ascii="Ubuntu Light" w:hAnsi="Ubuntu Light"/>
+          <w:bCs/>
+        </w:rPr>
+      </w:pPr>
+    </w:p>
+    <w:p>
+      <w:pPr>
+        <w:rPr>
+          <w:rFonts w:ascii="Ubuntu Light" w:hAnsi="Ubuntu Light"/>
+          <w:bCs/>
+        </w:rPr>
+      </w:pPr>
+      <w:r>
+        <w:rPr>
+          <w:rFonts w:ascii="Ubuntu Light" w:hAnsi="Ubuntu Light"/>
+          <w:bCs/>
+        </w:rPr>
+        <w:t xml:space="preserve">I hope </w:t>
+      </w:r>
+      <w:r>
+        <w:rPr>
+          <w:rFonts w:ascii="Ubuntu Light" w:hAnsi="Ubuntu Light"/>
+          <w:bCs/>
+        </w:rPr>
+        <w:t xml:space="preserve">that technical users reading this will appreciate that more than 5000 </w:t>
+      </w:r>
+      <w:r>
+        <w:rPr>
+          <w:rFonts w:ascii="Ubuntu Light" w:hAnsi="Ubuntu Light"/>
+          <w:bCs/>
+        </w:rPr>
+        <w:t>people</w:t>
+      </w:r>
+      <w:r>
+        <w:rPr>
+          <w:rFonts w:ascii="Ubuntu Light" w:hAnsi="Ubuntu Light"/>
+          <w:bCs/>
+        </w:rPr>
+        <w:t xml:space="preserve"> can interact in real time with minimal latency </w:t>
+      </w:r>
+      <w:r>
+        <w:rPr>
+          <w:rFonts w:ascii="Ubuntu Light" w:hAnsi="Ubuntu Light"/>
+          <w:bCs/>
+        </w:rPr>
+        <w:t>and execute database operations</w:t>
       </w:r>
       <w:r>
         <w:rPr>
@@ -7344,327 +7391,6 @@
           <w:rFonts w:ascii="Ubuntu Light" w:hAnsi="Ubuntu Light"/>
           <w:bCs/>
         </w:rPr>
-        <w:t>based on</w:t>
-      </w:r>
-      <w:r>
-        <w:rPr>
-          <w:rFonts w:ascii="Ubuntu Light" w:hAnsi="Ubuntu Light"/>
-          <w:bCs/>
-        </w:rPr>
-        <w:t xml:space="preserve"> </w:t>
-      </w:r>
-      <w:proofErr w:type="spellStart"/>
-      <w:r>
-        <w:rPr>
-          <w:rFonts w:ascii="Ubuntu Light" w:hAnsi="Ubuntu Light"/>
-          <w:bCs/>
-        </w:rPr>
-        <w:t>WireShark</w:t>
-      </w:r>
-      <w:proofErr w:type="spellEnd"/>
-      <w:r>
-        <w:rPr>
-          <w:rFonts w:ascii="Ubuntu Light" w:hAnsi="Ubuntu Light"/>
-          <w:bCs/>
-        </w:rPr>
-        <w:t xml:space="preserve"> packet captures</w:t>
-      </w:r>
-      <w:r>
-        <w:rPr>
-          <w:rFonts w:ascii="Ubuntu Light" w:hAnsi="Ubuntu Light"/>
-          <w:bCs/>
-        </w:rPr>
-        <w:t>,</w:t>
-      </w:r>
-      <w:r>
-        <w:rPr>
-          <w:rFonts w:ascii="Ubuntu Light" w:hAnsi="Ubuntu Light"/>
-          <w:bCs/>
-        </w:rPr>
-        <w:t xml:space="preserve"> and </w:t>
-      </w:r>
-      <w:r>
-        <w:rPr>
-          <w:rFonts w:ascii="Ubuntu Light" w:hAnsi="Ubuntu Light"/>
-          <w:bCs/>
-        </w:rPr>
-        <w:t xml:space="preserve">disassembly and data harvesting of the </w:t>
-      </w:r>
-      <w:r>
-        <w:rPr>
-          <w:rFonts w:ascii="Ubuntu Light" w:hAnsi="Ubuntu Light"/>
-          <w:bCs/>
-        </w:rPr>
-        <w:t>g</w:t>
-      </w:r>
-      <w:r>
-        <w:rPr>
-          <w:rFonts w:ascii="Ubuntu Light" w:hAnsi="Ubuntu Light"/>
-          <w:bCs/>
-        </w:rPr>
-        <w:t xml:space="preserve">ame </w:t>
-      </w:r>
-      <w:r>
-        <w:rPr>
-          <w:rFonts w:ascii="Ubuntu Light" w:hAnsi="Ubuntu Light"/>
-          <w:bCs/>
-        </w:rPr>
-        <w:t>client</w:t>
-      </w:r>
-      <w:r>
-        <w:rPr>
-          <w:rFonts w:ascii="Ubuntu Light" w:hAnsi="Ubuntu Light"/>
-          <w:bCs/>
-        </w:rPr>
-        <w:t>’s</w:t>
-      </w:r>
-      <w:r>
-        <w:rPr>
-          <w:rFonts w:ascii="Ubuntu Light" w:hAnsi="Ubuntu Light"/>
-          <w:bCs/>
-        </w:rPr>
-        <w:t xml:space="preserve"> binary file</w:t>
-      </w:r>
-      <w:r>
-        <w:rPr>
-          <w:rFonts w:ascii="Ubuntu Light" w:hAnsi="Ubuntu Light"/>
-          <w:bCs/>
-        </w:rPr>
-        <w:t>s</w:t>
-      </w:r>
-      <w:r>
-        <w:rPr>
-          <w:rFonts w:ascii="Ubuntu Light" w:hAnsi="Ubuntu Light"/>
-          <w:bCs/>
-        </w:rPr>
-        <w:t xml:space="preserve"> (DLLs, EXEs, etc.)</w:t>
-      </w:r>
-      <w:r>
-        <w:rPr>
-          <w:rFonts w:ascii="Ubuntu Light" w:hAnsi="Ubuntu Light"/>
-          <w:bCs/>
-        </w:rPr>
-        <w:t>.</w:t>
-      </w:r>
-      <w:r>
-        <w:rPr>
-          <w:rFonts w:ascii="Ubuntu Light" w:hAnsi="Ubuntu Light"/>
-          <w:bCs/>
-        </w:rPr>
-        <w:t xml:space="preserve"> Over the life span of the project, I have recruited other passionate developers which are now part of the core team and with which I collaborate on a daily basis.</w:t>
-      </w:r>
-    </w:p>
-    <w:p>
-      <w:pPr>
-        <w:rPr>
-          <w:rFonts w:ascii="Ubuntu Light" w:hAnsi="Ubuntu Light"/>
-          <w:bCs/>
-        </w:rPr>
-      </w:pPr>
-    </w:p>
-    <w:p>
-      <w:pPr>
-        <w:rPr>
-          <w:rFonts w:ascii="Ubuntu Light" w:hAnsi="Ubuntu Light"/>
-          <w:bCs/>
-        </w:rPr>
-      </w:pPr>
-      <w:r>
-        <w:rPr>
-          <w:rFonts w:ascii="Ubuntu Light" w:hAnsi="Ubuntu Light"/>
-          <w:bCs/>
-        </w:rPr>
-        <w:t>The project, at this point in time, has almost 250K registered users and a</w:t>
-      </w:r>
-      <w:r>
-        <w:rPr>
-          <w:rFonts w:ascii="Ubuntu Light" w:hAnsi="Ubuntu Light"/>
-          <w:bCs/>
-        </w:rPr>
-        <w:t xml:space="preserve"> constantly increasing</w:t>
-      </w:r>
-      <w:r>
-        <w:rPr>
-          <w:rFonts w:ascii="Ubuntu Light" w:hAnsi="Ubuntu Light"/>
-          <w:bCs/>
-        </w:rPr>
-        <w:t xml:space="preserve"> daily concurrent player base of over 5K</w:t>
-      </w:r>
-      <w:r>
-        <w:rPr>
-          <w:rFonts w:ascii="Ubuntu Light" w:hAnsi="Ubuntu Light"/>
-          <w:bCs/>
-        </w:rPr>
-        <w:t xml:space="preserve"> players</w:t>
-      </w:r>
-      <w:r>
-        <w:rPr>
-          <w:rFonts w:ascii="Ubuntu Light" w:hAnsi="Ubuntu Light"/>
-          <w:bCs/>
-        </w:rPr>
-        <w:t>,</w:t>
-      </w:r>
-      <w:r>
-        <w:rPr>
-          <w:rFonts w:ascii="Ubuntu Light" w:hAnsi="Ubuntu Light"/>
-          <w:bCs/>
-        </w:rPr>
-        <w:t xml:space="preserve"> at peak times</w:t>
-      </w:r>
-      <w:r>
-        <w:rPr>
-          <w:rFonts w:ascii="Ubuntu Light" w:hAnsi="Ubuntu Light"/>
-          <w:bCs/>
-        </w:rPr>
-        <w:t xml:space="preserve">. </w:t>
-      </w:r>
-      <w:r>
-        <w:rPr>
-          <w:rFonts w:ascii="Ubuntu Light" w:hAnsi="Ubuntu Light"/>
-          <w:bCs/>
-        </w:rPr>
-        <w:t xml:space="preserve">Not only that all of the core services </w:t>
-      </w:r>
-      <w:r>
-        <w:rPr>
-          <w:rFonts w:ascii="Ubuntu Light" w:hAnsi="Ubuntu Light"/>
-          <w:bCs/>
-        </w:rPr>
-        <w:t>can be</w:t>
-      </w:r>
-      <w:r>
-        <w:rPr>
-          <w:rFonts w:ascii="Ubuntu Light" w:hAnsi="Ubuntu Light"/>
-          <w:bCs/>
-        </w:rPr>
-        <w:t xml:space="preserve"> hosted on a single server</w:t>
-      </w:r>
-      <w:r>
-        <w:rPr>
-          <w:rFonts w:ascii="Ubuntu Light" w:hAnsi="Ubuntu Light"/>
-          <w:bCs/>
-        </w:rPr>
-        <w:t xml:space="preserve">, </w:t>
-      </w:r>
-      <w:r>
-        <w:rPr>
-          <w:rFonts w:ascii="Ubuntu Light" w:hAnsi="Ubuntu Light"/>
-          <w:bCs/>
-        </w:rPr>
-        <w:t>even though the solution is written to be cloud-ready and deployable in one click</w:t>
-      </w:r>
-      <w:r>
-        <w:rPr>
-          <w:rFonts w:ascii="Ubuntu Light" w:hAnsi="Ubuntu Light"/>
-          <w:bCs/>
-        </w:rPr>
-        <w:t>,</w:t>
-      </w:r>
-      <w:r>
-        <w:rPr>
-          <w:rFonts w:ascii="Ubuntu Light" w:hAnsi="Ubuntu Light"/>
-          <w:bCs/>
-        </w:rPr>
-        <w:t xml:space="preserve"> but the code base is so incredibly well optimised</w:t>
-      </w:r>
-      <w:r>
-        <w:rPr>
-          <w:rFonts w:ascii="Ubuntu Light" w:hAnsi="Ubuntu Light"/>
-          <w:bCs/>
-        </w:rPr>
-        <w:t xml:space="preserve"> that </w:t>
-      </w:r>
-      <w:r>
-        <w:rPr>
-          <w:rFonts w:ascii="Ubuntu Light" w:hAnsi="Ubuntu Light"/>
-          <w:bCs/>
-        </w:rPr>
-        <w:t xml:space="preserve">until </w:t>
-      </w:r>
-      <w:r>
-        <w:rPr>
-          <w:rFonts w:ascii="Ubuntu Light" w:hAnsi="Ubuntu Light"/>
-          <w:bCs/>
-        </w:rPr>
-        <w:t>the middle of 2022</w:t>
-      </w:r>
-      <w:r>
-        <w:rPr>
-          <w:rFonts w:ascii="Ubuntu Light" w:hAnsi="Ubuntu Light"/>
-          <w:bCs/>
-        </w:rPr>
-        <w:t xml:space="preserve"> the entire project was hosted from a Raspberry Pi</w:t>
-      </w:r>
-      <w:r>
-        <w:rPr>
-          <w:rFonts w:ascii="Ubuntu Light" w:hAnsi="Ubuntu Light"/>
-          <w:bCs/>
-        </w:rPr>
-        <w:t>.</w:t>
-      </w:r>
-    </w:p>
-    <w:p>
-      <w:pPr>
-        <w:rPr>
-          <w:rFonts w:ascii="Ubuntu Light" w:hAnsi="Ubuntu Light"/>
-          <w:bCs/>
-        </w:rPr>
-      </w:pPr>
-    </w:p>
-    <w:p>
-      <w:pPr>
-        <w:rPr>
-          <w:rFonts w:ascii="Ubuntu Light" w:hAnsi="Ubuntu Light"/>
-          <w:bCs/>
-        </w:rPr>
-      </w:pPr>
-      <w:r>
-        <w:rPr>
-          <w:rFonts w:ascii="Ubuntu Light" w:hAnsi="Ubuntu Light"/>
-          <w:bCs/>
-        </w:rPr>
-        <w:t xml:space="preserve">I hope </w:t>
-      </w:r>
-      <w:r>
-        <w:rPr>
-          <w:rFonts w:ascii="Ubuntu Light" w:hAnsi="Ubuntu Light"/>
-          <w:bCs/>
-        </w:rPr>
-        <w:t xml:space="preserve">that technical users reading this will appreciate that more than 5000 </w:t>
-      </w:r>
-      <w:r>
-        <w:rPr>
-          <w:rFonts w:ascii="Ubuntu Light" w:hAnsi="Ubuntu Light"/>
-          <w:bCs/>
-        </w:rPr>
-        <w:t>people</w:t>
-      </w:r>
-      <w:r>
-        <w:rPr>
-          <w:rFonts w:ascii="Ubuntu Light" w:hAnsi="Ubuntu Light"/>
-          <w:bCs/>
-        </w:rPr>
-        <w:t xml:space="preserve"> can interact in real time with minimal latency </w:t>
-      </w:r>
-      <w:r>
-        <w:rPr>
-          <w:rFonts w:ascii="Ubuntu Light" w:hAnsi="Ubuntu Light"/>
-          <w:bCs/>
-        </w:rPr>
-        <w:t>and execute database operations</w:t>
-      </w:r>
-      <w:r>
-        <w:rPr>
-          <w:rFonts w:ascii="Ubuntu Light" w:hAnsi="Ubuntu Light"/>
-          <w:bCs/>
-        </w:rPr>
-        <w:t xml:space="preserve"> </w:t>
-      </w:r>
-      <w:r>
-        <w:rPr>
-          <w:rFonts w:ascii="Ubuntu Light" w:hAnsi="Ubuntu Light"/>
-          <w:bCs/>
-        </w:rPr>
         <w:t xml:space="preserve">via a humble solar-powered RPi 4B with a 1.8GHz Quad Core </w:t>
       </w:r>
       <w:r>
@@ -7727,19 +7453,11 @@
           <w:rFonts w:ascii="Ubuntu Light" w:hAnsi="Ubuntu Light"/>
         </w:rPr>
       </w:pPr>
-      <w:proofErr w:type="spellStart"/>
-      <w:r>
-        <w:rPr>
-          <w:rFonts w:ascii="Ubuntu Light" w:hAnsi="Ubuntu Light"/>
-        </w:rPr>
-        <w:t>StackWorks</w:t>
-      </w:r>
-      <w:proofErr w:type="spellEnd"/>
-      <w:r>
-        <w:rPr>
-          <w:rFonts w:ascii="Ubuntu Light" w:hAnsi="Ubuntu Light"/>
-        </w:rPr>
-        <w:t>™</w:t>
+      <w:r>
+        <w:rPr>
+          <w:rFonts w:ascii="Ubuntu Light" w:hAnsi="Ubuntu Light"/>
+        </w:rPr>
+        <w:t>StackWorks™</w:t>
       </w:r>
     </w:p>
     <w:p>
@@ -7781,19 +7499,11 @@
           <w:rFonts w:ascii="Ubuntu Light" w:hAnsi="Ubuntu Light"/>
         </w:rPr>
       </w:pPr>
-      <w:proofErr w:type="spellStart"/>
-      <w:r>
-        <w:rPr>
-          <w:rFonts w:ascii="Ubuntu Light" w:hAnsi="Ubuntu Light"/>
-        </w:rPr>
-        <w:t>StackWorks</w:t>
-      </w:r>
-      <w:proofErr w:type="spellEnd"/>
-      <w:r>
-        <w:rPr>
-          <w:rFonts w:ascii="Ubuntu Light" w:hAnsi="Ubuntu Light"/>
-        </w:rPr>
-        <w:t xml:space="preserve">™ </w:t>
+      <w:r>
+        <w:rPr>
+          <w:rFonts w:ascii="Ubuntu Light" w:hAnsi="Ubuntu Light"/>
+        </w:rPr>
+        <w:t xml:space="preserve">StackWorks™ </w:t>
       </w:r>
       <w:r>
         <w:rPr>
@@ -7821,19 +7531,11 @@
         </w:rPr>
         <w:t xml:space="preserve">The </w:t>
       </w:r>
-      <w:proofErr w:type="spellStart"/>
-      <w:r>
-        <w:rPr>
-          <w:rFonts w:ascii="Ubuntu Light" w:hAnsi="Ubuntu Light"/>
-        </w:rPr>
-        <w:t>StackWorks</w:t>
-      </w:r>
-      <w:proofErr w:type="spellEnd"/>
-      <w:r>
-        <w:rPr>
-          <w:rFonts w:ascii="Ubuntu Light" w:hAnsi="Ubuntu Light"/>
-        </w:rPr>
-        <w:t xml:space="preserve">™ brand </w:t>
+      <w:r>
+        <w:rPr>
+          <w:rFonts w:ascii="Ubuntu Light" w:hAnsi="Ubuntu Light"/>
+        </w:rPr>
+        <w:t xml:space="preserve">StackWorks™ brand </w:t>
       </w:r>
       <w:r>
         <w:rPr>
@@ -9065,21 +8767,7 @@
         <w:rPr>
           <w:rFonts w:ascii="Ubuntu Light" w:hAnsi="Ubuntu Light"/>
         </w:rPr>
-        <w:t xml:space="preserve">Step </w:t>
-      </w:r>
-      <w:proofErr w:type="gramStart"/>
-      <w:r>
-        <w:rPr>
-          <w:rFonts w:ascii="Ubuntu Light" w:hAnsi="Ubuntu Light"/>
-        </w:rPr>
-        <w:t>By</w:t>
-      </w:r>
-      <w:proofErr w:type="gramEnd"/>
-      <w:r>
-        <w:rPr>
-          <w:rFonts w:ascii="Ubuntu Light" w:hAnsi="Ubuntu Light"/>
-        </w:rPr>
-        <w:t xml:space="preserve"> Step</w:t>
+        <w:t>Step By Step</w:t>
       </w:r>
       <w:r>
         <w:rPr>
@@ -9143,21 +8831,7 @@
         <w:rPr>
           <w:rFonts w:ascii="Ubuntu Light" w:hAnsi="Ubuntu Light"/>
         </w:rPr>
-        <w:t xml:space="preserve">Automation Framework Development </w:t>
-      </w:r>
-      <w:proofErr w:type="gramStart"/>
-      <w:r>
-        <w:rPr>
-          <w:rFonts w:ascii="Ubuntu Light" w:hAnsi="Ubuntu Light"/>
-        </w:rPr>
-        <w:t>With</w:t>
-      </w:r>
-      <w:proofErr w:type="gramEnd"/>
-      <w:r>
-        <w:rPr>
-          <w:rFonts w:ascii="Ubuntu Light" w:hAnsi="Ubuntu Light"/>
-        </w:rPr>
-        <w:t xml:space="preserve"> Selenium C# (</w:t>
+        <w:t>Automation Framework Development With Selenium C# (</w:t>
       </w:r>
       <w:r>
         <w:rPr>
@@ -9335,21 +9009,7 @@
         <w:rPr>
           <w:rFonts w:ascii="Ubuntu Light" w:hAnsi="Ubuntu Light"/>
         </w:rPr>
-        <w:t xml:space="preserve">Build An App </w:t>
-      </w:r>
-      <w:proofErr w:type="gramStart"/>
-      <w:r>
-        <w:rPr>
-          <w:rFonts w:ascii="Ubuntu Light" w:hAnsi="Ubuntu Light"/>
-        </w:rPr>
-        <w:t>With</w:t>
-      </w:r>
-      <w:proofErr w:type="gramEnd"/>
-      <w:r>
-        <w:rPr>
-          <w:rFonts w:ascii="Ubuntu Light" w:hAnsi="Ubuntu Light"/>
-        </w:rPr>
-        <w:t xml:space="preserve"> ASP.NET Core And Angular From Scratch</w:t>
+        <w:t>Build An App With ASP.NET Core And Angular From Scratch</w:t>
       </w:r>
       <w:r>
         <w:rPr>
@@ -9395,21 +9055,7 @@
         <w:rPr>
           <w:rFonts w:ascii="Ubuntu Light" w:hAnsi="Ubuntu Light"/>
         </w:rPr>
-        <w:t xml:space="preserve">Build Responsive </w:t>
-      </w:r>
-      <w:proofErr w:type="gramStart"/>
-      <w:r>
-        <w:rPr>
-          <w:rFonts w:ascii="Ubuntu Light" w:hAnsi="Ubuntu Light"/>
-        </w:rPr>
-        <w:t>Real World</w:t>
-      </w:r>
-      <w:proofErr w:type="gramEnd"/>
-      <w:r>
-        <w:rPr>
-          <w:rFonts w:ascii="Ubuntu Light" w:hAnsi="Ubuntu Light"/>
-        </w:rPr>
-        <w:t xml:space="preserve"> Websites With HTML5 And CSS3 (</w:t>
+        <w:t>Build Responsive Real World Websites With HTML5 And CSS3 (</w:t>
       </w:r>
       <w:r>
         <w:rPr>
@@ -9455,7 +9101,6 @@
         </w:rPr>
         <w:t xml:space="preserve">Building An App With .NET Core </w:t>
       </w:r>
-      <w:proofErr w:type="gramStart"/>
       <w:r>
         <w:rPr>
           <w:rFonts w:ascii="Ubuntu Light" w:hAnsi="Ubuntu Light"/>
@@ -9466,14 +9111,7 @@
         <w:rPr>
           <w:rFonts w:ascii="Ubuntu Light" w:hAnsi="Ubuntu Light"/>
         </w:rPr>
-        <w:t>nd</w:t>
-      </w:r>
-      <w:proofErr w:type="gramEnd"/>
-      <w:r>
-        <w:rPr>
-          <w:rFonts w:ascii="Ubuntu Light" w:hAnsi="Ubuntu Light"/>
-        </w:rPr>
-        <w:t xml:space="preserve"> React (</w:t>
+        <w:t>nd React (</w:t>
       </w:r>
       <w:r>
         <w:rPr>
@@ -9570,21 +9208,7 @@
         <w:rPr>
           <w:rFonts w:ascii="Ubuntu Light" w:hAnsi="Ubuntu Light"/>
         </w:rPr>
-        <w:t xml:space="preserve">C# Console </w:t>
-      </w:r>
-      <w:proofErr w:type="gramStart"/>
-      <w:r>
-        <w:rPr>
-          <w:rFonts w:ascii="Ubuntu Light" w:hAnsi="Ubuntu Light"/>
-        </w:rPr>
-        <w:t>And</w:t>
-      </w:r>
-      <w:proofErr w:type="gramEnd"/>
-      <w:r>
-        <w:rPr>
-          <w:rFonts w:ascii="Ubuntu Light" w:hAnsi="Ubuntu Light"/>
-        </w:rPr>
-        <w:t xml:space="preserve"> Windows Forms Development With LINQ </w:t>
+        <w:t xml:space="preserve">C# Console And Windows Forms Development With LINQ </w:t>
       </w:r>
       <w:r>
         <w:rPr>
@@ -9731,21 +9355,7 @@
         <w:rPr>
           <w:rFonts w:ascii="Ubuntu Light" w:hAnsi="Ubuntu Light"/>
         </w:rPr>
-        <w:t xml:space="preserve">The Complete 2021 Flutter Development Camp </w:t>
-      </w:r>
-      <w:proofErr w:type="gramStart"/>
-      <w:r>
-        <w:rPr>
-          <w:rFonts w:ascii="Ubuntu Light" w:hAnsi="Ubuntu Light"/>
-        </w:rPr>
-        <w:t>With</w:t>
-      </w:r>
-      <w:proofErr w:type="gramEnd"/>
-      <w:r>
-        <w:rPr>
-          <w:rFonts w:ascii="Ubuntu Light" w:hAnsi="Ubuntu Light"/>
-        </w:rPr>
-        <w:t xml:space="preserve"> Dart (</w:t>
+        <w:t>The Complete 2021 Flutter Development Camp With Dart (</w:t>
       </w:r>
       <w:r>
         <w:rPr>
@@ -10251,21 +9861,7 @@
           <w:rFonts w:ascii="Ubuntu Light" w:hAnsi="Ubuntu Light"/>
         </w:rPr>
         <w:lastRenderedPageBreak/>
-        <w:t xml:space="preserve">Complete Penetration Testing </w:t>
-      </w:r>
-      <w:proofErr w:type="gramStart"/>
-      <w:r>
-        <w:rPr>
-          <w:rFonts w:ascii="Ubuntu Light" w:hAnsi="Ubuntu Light"/>
-        </w:rPr>
-        <w:t>And</w:t>
-      </w:r>
-      <w:proofErr w:type="gramEnd"/>
-      <w:r>
-        <w:rPr>
-          <w:rFonts w:ascii="Ubuntu Light" w:hAnsi="Ubuntu Light"/>
-        </w:rPr>
-        <w:t xml:space="preserve"> Ethical Hacking Bootcamp (</w:t>
+        <w:t>Complete Penetration Testing And Ethical Hacking Bootcamp (</w:t>
       </w:r>
       <w:r>
         <w:rPr>
@@ -10404,21 +10000,7 @@
         <w:rPr>
           <w:rFonts w:ascii="Ubuntu Light" w:hAnsi="Ubuntu Light"/>
         </w:rPr>
-        <w:t xml:space="preserve">The Complete Python Hacking Course: Beginner </w:t>
-      </w:r>
-      <w:proofErr w:type="gramStart"/>
-      <w:r>
-        <w:rPr>
-          <w:rFonts w:ascii="Ubuntu Light" w:hAnsi="Ubuntu Light"/>
-        </w:rPr>
-        <w:t>To</w:t>
-      </w:r>
-      <w:proofErr w:type="gramEnd"/>
-      <w:r>
-        <w:rPr>
-          <w:rFonts w:ascii="Ubuntu Light" w:hAnsi="Ubuntu Light"/>
-        </w:rPr>
-        <w:t xml:space="preserve"> Advanced (</w:t>
+        <w:t>The Complete Python Hacking Course: Beginner To Advanced (</w:t>
       </w:r>
       <w:r>
         <w:rPr>
@@ -10460,21 +10042,7 @@
         <w:rPr>
           <w:rFonts w:ascii="Ubuntu Light" w:hAnsi="Ubuntu Light"/>
         </w:rPr>
-        <w:t xml:space="preserve">Complete TensorFlow 2 And </w:t>
-      </w:r>
-      <w:proofErr w:type="spellStart"/>
-      <w:r>
-        <w:rPr>
-          <w:rFonts w:ascii="Ubuntu Light" w:hAnsi="Ubuntu Light"/>
-        </w:rPr>
-        <w:t>Keras</w:t>
-      </w:r>
-      <w:proofErr w:type="spellEnd"/>
-      <w:r>
-        <w:rPr>
-          <w:rFonts w:ascii="Ubuntu Light" w:hAnsi="Ubuntu Light"/>
-        </w:rPr>
-        <w:t xml:space="preserve"> Deep Learning Bootcamp (</w:t>
+        <w:t>Complete TensorFlow 2 And Keras Deep Learning Bootcamp (</w:t>
       </w:r>
       <w:r>
         <w:rPr>
@@ -10516,49 +10084,7 @@
         <w:rPr>
           <w:rFonts w:ascii="Ubuntu Light" w:hAnsi="Ubuntu Light"/>
         </w:rPr>
-        <w:t xml:space="preserve">Complete Web API In .NET 5 Consumed </w:t>
-      </w:r>
-      <w:proofErr w:type="gramStart"/>
-      <w:r>
-        <w:rPr>
-          <w:rFonts w:ascii="Ubuntu Light" w:hAnsi="Ubuntu Light"/>
-        </w:rPr>
-        <w:t>With</w:t>
-      </w:r>
-      <w:proofErr w:type="gramEnd"/>
-      <w:r>
-        <w:rPr>
-          <w:rFonts w:ascii="Ubuntu Light" w:hAnsi="Ubuntu Light"/>
-        </w:rPr>
-        <w:t xml:space="preserve"> </w:t>
-      </w:r>
-      <w:proofErr w:type="spellStart"/>
-      <w:r>
-        <w:rPr>
-          <w:rFonts w:ascii="Ubuntu Light" w:hAnsi="Ubuntu Light"/>
-        </w:rPr>
-        <w:t>Blazor</w:t>
-      </w:r>
-      <w:proofErr w:type="spellEnd"/>
-      <w:r>
-        <w:rPr>
-          <w:rFonts w:ascii="Ubuntu Light" w:hAnsi="Ubuntu Light"/>
-        </w:rPr>
-        <w:t xml:space="preserve"> </w:t>
-      </w:r>
-      <w:proofErr w:type="spellStart"/>
-      <w:r>
-        <w:rPr>
-          <w:rFonts w:ascii="Ubuntu Light" w:hAnsi="Ubuntu Light"/>
-        </w:rPr>
-        <w:t>WebAssembly</w:t>
-      </w:r>
-      <w:proofErr w:type="spellEnd"/>
-      <w:r>
-        <w:rPr>
-          <w:rFonts w:ascii="Ubuntu Light" w:hAnsi="Ubuntu Light"/>
-        </w:rPr>
-        <w:t xml:space="preserve"> (</w:t>
+        <w:t>Complete Web API In .NET 5 Consumed With Blazor WebAssembly (</w:t>
       </w:r>
       <w:r>
         <w:rPr>
@@ -10646,7 +10172,6 @@
         </w:rPr>
         <w:t xml:space="preserve">Data Warehouse Concepts: Basic </w:t>
       </w:r>
-      <w:proofErr w:type="gramStart"/>
       <w:r>
         <w:rPr>
           <w:rFonts w:ascii="Ubuntu Light" w:hAnsi="Ubuntu Light"/>
@@ -10657,14 +10182,7 @@
         <w:rPr>
           <w:rFonts w:ascii="Ubuntu Light" w:hAnsi="Ubuntu Light"/>
         </w:rPr>
-        <w:t>o</w:t>
-      </w:r>
-      <w:proofErr w:type="gramEnd"/>
-      <w:r>
-        <w:rPr>
-          <w:rFonts w:ascii="Ubuntu Light" w:hAnsi="Ubuntu Light"/>
-        </w:rPr>
-        <w:t xml:space="preserve"> Advanced (</w:t>
+        <w:t>o Advanced (</w:t>
       </w:r>
       <w:r>
         <w:rPr>
@@ -10708,21 +10226,7 @@
         <w:rPr>
           <w:rFonts w:ascii="Ubuntu Light" w:hAnsi="Ubuntu Light"/>
         </w:rPr>
-        <w:t xml:space="preserve">Docker Container </w:t>
-      </w:r>
-      <w:proofErr w:type="gramStart"/>
-      <w:r>
-        <w:rPr>
-          <w:rFonts w:ascii="Ubuntu Light" w:hAnsi="Ubuntu Light"/>
-        </w:rPr>
-        <w:t>And</w:t>
-      </w:r>
-      <w:proofErr w:type="gramEnd"/>
-      <w:r>
-        <w:rPr>
-          <w:rFonts w:ascii="Ubuntu Light" w:hAnsi="Ubuntu Light"/>
-        </w:rPr>
-        <w:t xml:space="preserve"> Microservices Orchestration Masterclass (</w:t>
+        <w:t>Docker Container And Microservices Orchestration Masterclass (</w:t>
       </w:r>
       <w:r>
         <w:rPr>
@@ -10764,21 +10268,7 @@
         <w:rPr>
           <w:rFonts w:ascii="Ubuntu Light" w:hAnsi="Ubuntu Light"/>
         </w:rPr>
-        <w:t xml:space="preserve">Docker Mastery </w:t>
-      </w:r>
-      <w:proofErr w:type="gramStart"/>
-      <w:r>
-        <w:rPr>
-          <w:rFonts w:ascii="Ubuntu Light" w:hAnsi="Ubuntu Light"/>
-        </w:rPr>
-        <w:t>With</w:t>
-      </w:r>
-      <w:proofErr w:type="gramEnd"/>
-      <w:r>
-        <w:rPr>
-          <w:rFonts w:ascii="Ubuntu Light" w:hAnsi="Ubuntu Light"/>
-        </w:rPr>
-        <w:t xml:space="preserve"> Kubernetes And Docker Swarm (</w:t>
+        <w:t>Docker Mastery With Kubernetes And Docker Swarm (</w:t>
       </w:r>
       <w:r>
         <w:rPr>
@@ -10822,21 +10312,7 @@
         <w:rPr>
           <w:rFonts w:ascii="Ubuntu Light" w:hAnsi="Ubuntu Light"/>
         </w:rPr>
-        <w:t xml:space="preserve">Double Your Coding Speed </w:t>
-      </w:r>
-      <w:proofErr w:type="gramStart"/>
-      <w:r>
-        <w:rPr>
-          <w:rFonts w:ascii="Ubuntu Light" w:hAnsi="Ubuntu Light"/>
-        </w:rPr>
-        <w:t>With</w:t>
-      </w:r>
-      <w:proofErr w:type="gramEnd"/>
-      <w:r>
-        <w:rPr>
-          <w:rFonts w:ascii="Ubuntu Light" w:hAnsi="Ubuntu Light"/>
-        </w:rPr>
-        <w:t xml:space="preserve"> Visual Studio And ReSharper (</w:t>
+        <w:t>Double Your Coding Speed With Visual Studio And ReSharper (</w:t>
       </w:r>
       <w:r>
         <w:rPr>
@@ -10922,30 +10398,8 @@
         <w:rPr>
           <w:rFonts w:ascii="Ubuntu Light" w:hAnsi="Ubuntu Light"/>
         </w:rPr>
-        <w:t xml:space="preserve">Elegant Automation Frameworks </w:t>
-      </w:r>
-      <w:proofErr w:type="gramStart"/>
-      <w:r>
-        <w:rPr>
-          <w:rFonts w:ascii="Ubuntu Light" w:hAnsi="Ubuntu Light"/>
-        </w:rPr>
-        <w:t>With</w:t>
-      </w:r>
-      <w:proofErr w:type="gramEnd"/>
-      <w:r>
-        <w:rPr>
-          <w:rFonts w:ascii="Ubuntu Light" w:hAnsi="Ubuntu Light"/>
-        </w:rPr>
-        <w:t xml:space="preserve"> Python And </w:t>
-      </w:r>
-      <w:proofErr w:type="spellStart"/>
-      <w:r>
-        <w:rPr>
-          <w:rFonts w:ascii="Ubuntu Light" w:hAnsi="Ubuntu Light"/>
-        </w:rPr>
-        <w:t>PyTest</w:t>
-      </w:r>
-      <w:proofErr w:type="spellEnd"/>
+        <w:t>Elegant Automation Frameworks With Python And PyTest</w:t>
+      </w:r>
       <w:r>
         <w:rPr>
           <w:rFonts w:ascii="Ubuntu Light" w:hAnsi="Ubuntu Light"/>
@@ -10993,21 +10447,7 @@
         <w:rPr>
           <w:rFonts w:ascii="Ubuntu Light" w:hAnsi="Ubuntu Light"/>
         </w:rPr>
-        <w:t xml:space="preserve">Elegant Browser Automation </w:t>
-      </w:r>
-      <w:proofErr w:type="gramStart"/>
-      <w:r>
-        <w:rPr>
-          <w:rFonts w:ascii="Ubuntu Light" w:hAnsi="Ubuntu Light"/>
-        </w:rPr>
-        <w:t>With</w:t>
-      </w:r>
-      <w:proofErr w:type="gramEnd"/>
-      <w:r>
-        <w:rPr>
-          <w:rFonts w:ascii="Ubuntu Light" w:hAnsi="Ubuntu Light"/>
-        </w:rPr>
-        <w:t xml:space="preserve"> Python And Selenium</w:t>
+        <w:t>Elegant Browser Automation With Python And Selenium</w:t>
       </w:r>
       <w:r>
         <w:rPr>
@@ -11054,21 +10494,7 @@
         <w:rPr>
           <w:rFonts w:ascii="Ubuntu Light" w:hAnsi="Ubuntu Light"/>
         </w:rPr>
-        <w:t xml:space="preserve">End-To-End ASP.NET Core 3.1 API And </w:t>
-      </w:r>
-      <w:proofErr w:type="spellStart"/>
-      <w:r>
-        <w:rPr>
-          <w:rFonts w:ascii="Ubuntu Light" w:hAnsi="Ubuntu Light"/>
-        </w:rPr>
-        <w:t>Blazor</w:t>
-      </w:r>
-      <w:proofErr w:type="spellEnd"/>
-      <w:r>
-        <w:rPr>
-          <w:rFonts w:ascii="Ubuntu Light" w:hAnsi="Ubuntu Light"/>
-        </w:rPr>
-        <w:t xml:space="preserve"> Development (</w:t>
+        <w:t>End-To-End ASP.NET Core 3.1 API And Blazor Development (</w:t>
       </w:r>
       <w:r>
         <w:rPr>
@@ -11110,21 +10536,7 @@
         <w:rPr>
           <w:rFonts w:ascii="Ubuntu Light" w:hAnsi="Ubuntu Light"/>
         </w:rPr>
-        <w:t xml:space="preserve">End-To-End Test Automation </w:t>
-      </w:r>
-      <w:proofErr w:type="gramStart"/>
-      <w:r>
-        <w:rPr>
-          <w:rFonts w:ascii="Ubuntu Light" w:hAnsi="Ubuntu Light"/>
-        </w:rPr>
-        <w:t>With</w:t>
-      </w:r>
-      <w:proofErr w:type="gramEnd"/>
-      <w:r>
-        <w:rPr>
-          <w:rFonts w:ascii="Ubuntu Light" w:hAnsi="Ubuntu Light"/>
-        </w:rPr>
-        <w:t xml:space="preserve"> Playwright (</w:t>
+        <w:t>End-To-End Test Automation With Playwright (</w:t>
       </w:r>
       <w:r>
         <w:rPr>
@@ -11166,21 +10578,7 @@
         <w:rPr>
           <w:rFonts w:ascii="Ubuntu Light" w:hAnsi="Ubuntu Light"/>
         </w:rPr>
-        <w:t xml:space="preserve">Entity Framework </w:t>
-      </w:r>
-      <w:proofErr w:type="gramStart"/>
-      <w:r>
-        <w:rPr>
-          <w:rFonts w:ascii="Ubuntu Light" w:hAnsi="Ubuntu Light"/>
-        </w:rPr>
-        <w:t>In</w:t>
-      </w:r>
-      <w:proofErr w:type="gramEnd"/>
-      <w:r>
-        <w:rPr>
-          <w:rFonts w:ascii="Ubuntu Light" w:hAnsi="Ubuntu Light"/>
-        </w:rPr>
-        <w:t xml:space="preserve"> Depth: The Complete Guide (</w:t>
+        <w:t>Entity Framework In Depth: The Complete Guide (</w:t>
       </w:r>
       <w:r>
         <w:rPr>
@@ -11222,21 +10620,7 @@
         <w:rPr>
           <w:rFonts w:ascii="Ubuntu Light" w:hAnsi="Ubuntu Light"/>
         </w:rPr>
-        <w:t xml:space="preserve">Ethical Hacking: Beginner </w:t>
-      </w:r>
-      <w:proofErr w:type="gramStart"/>
-      <w:r>
-        <w:rPr>
-          <w:rFonts w:ascii="Ubuntu Light" w:hAnsi="Ubuntu Light"/>
-        </w:rPr>
-        <w:t>To</w:t>
-      </w:r>
-      <w:proofErr w:type="gramEnd"/>
-      <w:r>
-        <w:rPr>
-          <w:rFonts w:ascii="Ubuntu Light" w:hAnsi="Ubuntu Light"/>
-        </w:rPr>
-        <w:t xml:space="preserve"> Advanced (</w:t>
+        <w:t>Ethical Hacking: Beginner To Advanced (</w:t>
       </w:r>
       <w:r>
         <w:rPr>
@@ -11279,21 +10663,7 @@
         <w:rPr>
           <w:rFonts w:ascii="Ubuntu Light" w:hAnsi="Ubuntu Light"/>
         </w:rPr>
-        <w:t xml:space="preserve">F# From </w:t>
-      </w:r>
-      <w:proofErr w:type="gramStart"/>
-      <w:r>
-        <w:rPr>
-          <w:rFonts w:ascii="Ubuntu Light" w:hAnsi="Ubuntu Light"/>
-        </w:rPr>
-        <w:t>The</w:t>
-      </w:r>
-      <w:proofErr w:type="gramEnd"/>
-      <w:r>
-        <w:rPr>
-          <w:rFonts w:ascii="Ubuntu Light" w:hAnsi="Ubuntu Light"/>
-        </w:rPr>
-        <w:t xml:space="preserve"> Ground Up (</w:t>
+        <w:t>F# From The Ground Up (</w:t>
       </w:r>
       <w:r>
         <w:rPr>
@@ -11421,21 +10791,7 @@
         <w:rPr>
           <w:rFonts w:ascii="Ubuntu Light" w:hAnsi="Ubuntu Light"/>
         </w:rPr>
-        <w:t xml:space="preserve">Git Complete: The Definitive, Step-By-Step Guide </w:t>
-      </w:r>
-      <w:proofErr w:type="gramStart"/>
-      <w:r>
-        <w:rPr>
-          <w:rFonts w:ascii="Ubuntu Light" w:hAnsi="Ubuntu Light"/>
-        </w:rPr>
-        <w:t>To</w:t>
-      </w:r>
-      <w:proofErr w:type="gramEnd"/>
-      <w:r>
-        <w:rPr>
-          <w:rFonts w:ascii="Ubuntu Light" w:hAnsi="Ubuntu Light"/>
-        </w:rPr>
-        <w:t xml:space="preserve"> Git (</w:t>
+        <w:t>Git Complete: The Definitive, Step-By-Step Guide To Git (</w:t>
       </w:r>
       <w:r>
         <w:rPr>
@@ -11475,33 +10831,11 @@
           <w:rFonts w:ascii="Ubuntu Light" w:hAnsi="Ubuntu Light"/>
         </w:rPr>
       </w:pPr>
-      <w:proofErr w:type="spellStart"/>
-      <w:r>
-        <w:rPr>
-          <w:rFonts w:ascii="Ubuntu Light" w:hAnsi="Ubuntu Light"/>
-        </w:rPr>
-        <w:t>IGSoC</w:t>
-      </w:r>
-      <w:proofErr w:type="spellEnd"/>
-      <w:r>
-        <w:rPr>
-          <w:rFonts w:ascii="Ubuntu Light" w:hAnsi="Ubuntu Light"/>
-        </w:rPr>
-        <w:t xml:space="preserve"> Data Security </w:t>
-      </w:r>
-      <w:proofErr w:type="gramStart"/>
-      <w:r>
-        <w:rPr>
-          <w:rFonts w:ascii="Ubuntu Light" w:hAnsi="Ubuntu Light"/>
-        </w:rPr>
-        <w:t>And</w:t>
-      </w:r>
-      <w:proofErr w:type="gramEnd"/>
-      <w:r>
-        <w:rPr>
-          <w:rFonts w:ascii="Ubuntu Light" w:hAnsi="Ubuntu Light"/>
-        </w:rPr>
-        <w:t xml:space="preserve"> Information Governance (</w:t>
+      <w:r>
+        <w:rPr>
+          <w:rFonts w:ascii="Ubuntu Light" w:hAnsi="Ubuntu Light"/>
+        </w:rPr>
+        <w:t>IGSoC Data Security And Information Governance (</w:t>
       </w:r>
       <w:r>
         <w:rPr>
@@ -11629,21 +10963,7 @@
         <w:rPr>
           <w:rFonts w:ascii="Ubuntu Light" w:hAnsi="Ubuntu Light"/>
         </w:rPr>
-        <w:t xml:space="preserve">Learn Assembly Language </w:t>
-      </w:r>
-      <w:proofErr w:type="gramStart"/>
-      <w:r>
-        <w:rPr>
-          <w:rFonts w:ascii="Ubuntu Light" w:hAnsi="Ubuntu Light"/>
-        </w:rPr>
-        <w:t>By</w:t>
-      </w:r>
-      <w:proofErr w:type="gramEnd"/>
-      <w:r>
-        <w:rPr>
-          <w:rFonts w:ascii="Ubuntu Light" w:hAnsi="Ubuntu Light"/>
-        </w:rPr>
-        <w:t xml:space="preserve"> Making Games For The Atari 2600 (</w:t>
+        <w:t>Learn Assembly Language By Making Games For The Atari 2600 (</w:t>
       </w:r>
       <w:r>
         <w:rPr>
@@ -11726,21 +11046,7 @@
         <w:rPr>
           <w:rFonts w:ascii="Ubuntu Light" w:hAnsi="Ubuntu Light"/>
         </w:rPr>
-        <w:t xml:space="preserve">Learn Python &amp; Ethical Hacking </w:t>
-      </w:r>
-      <w:proofErr w:type="gramStart"/>
-      <w:r>
-        <w:rPr>
-          <w:rFonts w:ascii="Ubuntu Light" w:hAnsi="Ubuntu Light"/>
-        </w:rPr>
-        <w:t>From</w:t>
-      </w:r>
-      <w:proofErr w:type="gramEnd"/>
-      <w:r>
-        <w:rPr>
-          <w:rFonts w:ascii="Ubuntu Light" w:hAnsi="Ubuntu Light"/>
-        </w:rPr>
-        <w:t xml:space="preserve"> Scratch (</w:t>
+        <w:t>Learn Python &amp; Ethical Hacking From Scratch (</w:t>
       </w:r>
       <w:r>
         <w:rPr>
@@ -11784,21 +11090,7 @@
         <w:rPr>
           <w:rFonts w:ascii="Ubuntu Light" w:hAnsi="Ubuntu Light"/>
         </w:rPr>
-        <w:t xml:space="preserve">Learn RESTful APIs </w:t>
-      </w:r>
-      <w:proofErr w:type="gramStart"/>
-      <w:r>
-        <w:rPr>
-          <w:rFonts w:ascii="Ubuntu Light" w:hAnsi="Ubuntu Light"/>
-        </w:rPr>
-        <w:t>With</w:t>
-      </w:r>
-      <w:proofErr w:type="gramEnd"/>
-      <w:r>
-        <w:rPr>
-          <w:rFonts w:ascii="Ubuntu Light" w:hAnsi="Ubuntu Light"/>
-        </w:rPr>
-        <w:t xml:space="preserve"> .NET Core (</w:t>
+        <w:t>Learn RESTful APIs With .NET Core (</w:t>
       </w:r>
       <w:r>
         <w:rPr>
@@ -12193,21 +11485,7 @@
         <w:rPr>
           <w:rFonts w:ascii="Ubuntu Light" w:hAnsi="Ubuntu Light"/>
         </w:rPr>
-        <w:t xml:space="preserve">Parallel Test Execution </w:t>
-      </w:r>
-      <w:proofErr w:type="gramStart"/>
-      <w:r>
-        <w:rPr>
-          <w:rFonts w:ascii="Ubuntu Light" w:hAnsi="Ubuntu Light"/>
-        </w:rPr>
-        <w:t>With</w:t>
-      </w:r>
-      <w:proofErr w:type="gramEnd"/>
-      <w:r>
-        <w:rPr>
-          <w:rFonts w:ascii="Ubuntu Light" w:hAnsi="Ubuntu Light"/>
-        </w:rPr>
-        <w:t xml:space="preserve"> Selenium</w:t>
+        <w:t>Parallel Test Execution With Selenium</w:t>
       </w:r>
       <w:r>
         <w:rPr>
@@ -12302,35 +11580,7 @@
         <w:rPr>
           <w:rFonts w:ascii="Ubuntu Light" w:hAnsi="Ubuntu Light"/>
         </w:rPr>
-        <w:t xml:space="preserve">Programming In </w:t>
-      </w:r>
-      <w:proofErr w:type="spellStart"/>
-      <w:r>
-        <w:rPr>
-          <w:rFonts w:ascii="Ubuntu Light" w:hAnsi="Ubuntu Light"/>
-        </w:rPr>
-        <w:t>Blazor</w:t>
-      </w:r>
-      <w:proofErr w:type="spellEnd"/>
-      <w:r>
-        <w:rPr>
-          <w:rFonts w:ascii="Ubuntu Light" w:hAnsi="Ubuntu Light"/>
-        </w:rPr>
-        <w:t xml:space="preserve"> </w:t>
-      </w:r>
-      <w:proofErr w:type="gramStart"/>
-      <w:r>
-        <w:rPr>
-          <w:rFonts w:ascii="Ubuntu Light" w:hAnsi="Ubuntu Light"/>
-        </w:rPr>
-        <w:t>With</w:t>
-      </w:r>
-      <w:proofErr w:type="gramEnd"/>
-      <w:r>
-        <w:rPr>
-          <w:rFonts w:ascii="Ubuntu Light" w:hAnsi="Ubuntu Light"/>
-        </w:rPr>
-        <w:t xml:space="preserve"> ASP.NET Core 3.2 (</w:t>
+        <w:t>Programming In Blazor With ASP.NET Core 3.2 (</w:t>
       </w:r>
       <w:r>
         <w:rPr>
@@ -12427,21 +11677,7 @@
         <w:rPr>
           <w:rFonts w:ascii="Ubuntu Light" w:hAnsi="Ubuntu Light"/>
         </w:rPr>
-        <w:t xml:space="preserve">Selenium WebDriver Masterclass </w:t>
-      </w:r>
-      <w:proofErr w:type="gramStart"/>
-      <w:r>
-        <w:rPr>
-          <w:rFonts w:ascii="Ubuntu Light" w:hAnsi="Ubuntu Light"/>
-        </w:rPr>
-        <w:t>With</w:t>
-      </w:r>
-      <w:proofErr w:type="gramEnd"/>
-      <w:r>
-        <w:rPr>
-          <w:rFonts w:ascii="Ubuntu Light" w:hAnsi="Ubuntu Light"/>
-        </w:rPr>
-        <w:t xml:space="preserve"> C#</w:t>
+        <w:t>Selenium WebDriver Masterclass With C#</w:t>
       </w:r>
       <w:r>
         <w:rPr>
@@ -12487,21 +11723,7 @@
         <w:rPr>
           <w:rFonts w:ascii="Ubuntu Light" w:hAnsi="Ubuntu Light"/>
         </w:rPr>
-        <w:t xml:space="preserve">Selenium WebDriver </w:t>
-      </w:r>
-      <w:proofErr w:type="gramStart"/>
-      <w:r>
-        <w:rPr>
-          <w:rFonts w:ascii="Ubuntu Light" w:hAnsi="Ubuntu Light"/>
-        </w:rPr>
-        <w:t>With</w:t>
-      </w:r>
-      <w:proofErr w:type="gramEnd"/>
-      <w:r>
-        <w:rPr>
-          <w:rFonts w:ascii="Ubuntu Light" w:hAnsi="Ubuntu Light"/>
-        </w:rPr>
-        <w:t xml:space="preserve"> Docker, Jenkins &amp; AWS (</w:t>
+        <w:t>Selenium WebDriver With Docker, Jenkins &amp; AWS (</w:t>
       </w:r>
       <w:r>
         <w:rPr>
@@ -12595,21 +11817,7 @@
         <w:rPr>
           <w:rFonts w:ascii="Ubuntu Light" w:hAnsi="Ubuntu Light"/>
         </w:rPr>
-        <w:t xml:space="preserve">TensorFlow 2.0: Deep Learning </w:t>
-      </w:r>
-      <w:proofErr w:type="gramStart"/>
-      <w:r>
-        <w:rPr>
-          <w:rFonts w:ascii="Ubuntu Light" w:hAnsi="Ubuntu Light"/>
-        </w:rPr>
-        <w:t>And</w:t>
-      </w:r>
-      <w:proofErr w:type="gramEnd"/>
-      <w:r>
-        <w:rPr>
-          <w:rFonts w:ascii="Ubuntu Light" w:hAnsi="Ubuntu Light"/>
-        </w:rPr>
-        <w:t xml:space="preserve"> Artificial Intelligence (</w:t>
+        <w:t>TensorFlow 2.0: Deep Learning And Artificial Intelligence (</w:t>
       </w:r>
       <w:r>
         <w:rPr>
@@ -12787,21 +11995,7 @@
         <w:rPr>
           <w:rFonts w:ascii="Ubuntu Light" w:hAnsi="Ubuntu Light"/>
         </w:rPr>
-        <w:t xml:space="preserve">Understanding Docker </w:t>
-      </w:r>
-      <w:proofErr w:type="gramStart"/>
-      <w:r>
-        <w:rPr>
-          <w:rFonts w:ascii="Ubuntu Light" w:hAnsi="Ubuntu Light"/>
-        </w:rPr>
-        <w:t>And</w:t>
-      </w:r>
-      <w:proofErr w:type="gramEnd"/>
-      <w:r>
-        <w:rPr>
-          <w:rFonts w:ascii="Ubuntu Light" w:hAnsi="Ubuntu Light"/>
-        </w:rPr>
-        <w:t xml:space="preserve"> Using It For Selenium Automation</w:t>
+        <w:t>Understanding Docker And Using It For Selenium Automation</w:t>
       </w:r>
       <w:r>
         <w:rPr>
@@ -13038,7 +12232,6 @@
             </w:rPr>
           </w:pPr>
           <w:hyperlink r:id="rId2" w:history="1">
-            <w:proofErr w:type="spellStart"/>
             <w:r>
               <w:rPr>
                 <w:rStyle w:val="Hyperlink"/>
@@ -13048,7 +12241,6 @@
               </w:rPr>
               <w:t>vlood</w:t>
             </w:r>
-            <w:proofErr w:type="spellEnd"/>
           </w:hyperlink>
         </w:p>
       </w:tc>

</xml_diff>